<commit_message>
Laget en kort introduksjon som forklarer hva web-applikasjonen skal gjøre, og hvem som er tenkt å bruke applikasjonen.
</commit_message>
<xml_diff>
--- a/Prosjekt i Databaser og Web.docx
+++ b/Prosjekt i Databaser og Web.docx
@@ -77,6 +77,347 @@
         <w:pStyle w:val="Overskrift1"/>
       </w:pPr>
       <w:r>
+        <w:t>Introduksjon</w:t>
+      </w:r>
+    </w:p>
+    <w:p>
+      <w:r>
+        <w:t xml:space="preserve">Vi jobber med en web-applikasjon som har som hovedmål å gi deg resultater om restauranter i Norge og deres tilsynsrapporter. Resultatene er basert på tilsynsrapporter fra 2016 til </w:t>
+      </w:r>
+      <w:proofErr w:type="gramStart"/>
+      <w:r>
+        <w:t>d.d..</w:t>
+      </w:r>
+      <w:proofErr w:type="gramEnd"/>
+      <w:r>
+        <w:t xml:space="preserve"> </w:t>
+      </w:r>
+    </w:p>
+    <w:p>
+      <w:pPr>
+        <w:pStyle w:val="Overskrift2"/>
+      </w:pPr>
+      <w:r>
+        <w:t xml:space="preserve">Vi har følgende ideer om hva applikasjonen skal kunne utføre: </w:t>
+      </w:r>
+    </w:p>
+    <w:p>
+      <w:pPr>
+        <w:pStyle w:val="Listeavsnitt"/>
+        <w:numPr>
+          <w:ilvl w:val="0"/>
+          <w:numId w:val="6"/>
+        </w:numPr>
+      </w:pPr>
+      <w:r>
+        <w:t xml:space="preserve">Søkefunksjon som gir deg muligheten til å slå opp en gitt restaurant. Resultatet skal vise de siste tilsynsrapportene og deres karakterer. I tillegg håper vi på å kunne vise et egendefinert kvalitetsstempel basert på faktorer beskrevet i del 4 av dette dokumentet. </w:t>
+      </w:r>
+    </w:p>
+    <w:p>
+      <w:pPr>
+        <w:pStyle w:val="Listeavsnitt"/>
+      </w:pPr>
+      <w:r>
+        <w:t>Søke bør kunne utføres på:</w:t>
+      </w:r>
+    </w:p>
+    <w:p>
+      <w:pPr>
+        <w:pStyle w:val="Listeavsnitt"/>
+        <w:numPr>
+          <w:ilvl w:val="0"/>
+          <w:numId w:val="8"/>
+        </w:numPr>
+      </w:pPr>
+      <w:r>
+        <w:t>Navn</w:t>
+      </w:r>
+    </w:p>
+    <w:p>
+      <w:pPr>
+        <w:pStyle w:val="Listeavsnitt"/>
+        <w:numPr>
+          <w:ilvl w:val="0"/>
+          <w:numId w:val="8"/>
+        </w:numPr>
+      </w:pPr>
+      <w:r>
+        <w:t>Organisasjonsnummer</w:t>
+      </w:r>
+    </w:p>
+    <w:p>
+      <w:pPr>
+        <w:pStyle w:val="Listeavsnitt"/>
+        <w:numPr>
+          <w:ilvl w:val="0"/>
+          <w:numId w:val="8"/>
+        </w:numPr>
+      </w:pPr>
+      <w:r>
+        <w:t>Adresse</w:t>
+      </w:r>
+    </w:p>
+    <w:p>
+      <w:pPr>
+        <w:pStyle w:val="Listeavsnitt"/>
+        <w:numPr>
+          <w:ilvl w:val="0"/>
+          <w:numId w:val="8"/>
+        </w:numPr>
+      </w:pPr>
+      <w:r>
+        <w:t>Postnummer</w:t>
+      </w:r>
+    </w:p>
+    <w:p>
+      <w:pPr>
+        <w:pStyle w:val="Listeavsnitt"/>
+        <w:numPr>
+          <w:ilvl w:val="0"/>
+          <w:numId w:val="8"/>
+        </w:numPr>
+      </w:pPr>
+      <w:proofErr w:type="spellStart"/>
+      <w:r>
+        <w:t>TilsynsrapportID</w:t>
+      </w:r>
+      <w:proofErr w:type="spellEnd"/>
+    </w:p>
+    <w:p>
+      <w:pPr>
+        <w:pStyle w:val="Listeavsnitt"/>
+        <w:numPr>
+          <w:ilvl w:val="0"/>
+          <w:numId w:val="8"/>
+        </w:numPr>
+      </w:pPr>
+      <w:r>
+        <w:t xml:space="preserve">Og kombinasjoner av overnevnte </w:t>
+      </w:r>
+    </w:p>
+    <w:p>
+      <w:pPr>
+        <w:pStyle w:val="Listeavsnitt"/>
+        <w:numPr>
+          <w:ilvl w:val="0"/>
+          <w:numId w:val="6"/>
+        </w:numPr>
+      </w:pPr>
+      <w:r>
+        <w:t xml:space="preserve">Klassisk smilefjes-resultater skal vises etter suksessfullt søk. </w:t>
+      </w:r>
+    </w:p>
+    <w:p>
+      <w:pPr>
+        <w:pStyle w:val="Listeavsnitt"/>
+        <w:numPr>
+          <w:ilvl w:val="0"/>
+          <w:numId w:val="6"/>
+        </w:numPr>
+      </w:pPr>
+      <w:r>
+        <w:t>Vi ønsker at resultatet skal vise et kart som viser hvor restauranten befinner seg.</w:t>
+      </w:r>
+    </w:p>
+    <w:p>
+      <w:pPr>
+        <w:pStyle w:val="Listeavsnitt"/>
+        <w:numPr>
+          <w:ilvl w:val="0"/>
+          <w:numId w:val="6"/>
+        </w:numPr>
+      </w:pPr>
+      <w:r>
+        <w:t xml:space="preserve">(Kanskje) Vi ønsker at du ved hjelp av </w:t>
+      </w:r>
+      <w:r>
+        <w:t>GEO-lokasjon</w:t>
+      </w:r>
+      <w:r>
+        <w:t xml:space="preserve"> skal kunne finne de nærmeste restaurantene i forhold til brukerens </w:t>
+      </w:r>
+      <w:r>
+        <w:t>GEO-lokasjon</w:t>
+      </w:r>
+      <w:r>
+        <w:t xml:space="preserve">. </w:t>
+      </w:r>
+    </w:p>
+    <w:p>
+      <w:pPr>
+        <w:pStyle w:val="Listeavsnitt"/>
+        <w:numPr>
+          <w:ilvl w:val="0"/>
+          <w:numId w:val="6"/>
+        </w:numPr>
+      </w:pPr>
+      <w:r>
+        <w:t>(Kanskje)</w:t>
+      </w:r>
+      <w:r>
+        <w:t xml:space="preserve"> Et ønske til applikasjonen er at den skal kunne s</w:t>
+      </w:r>
+      <w:r>
+        <w:t xml:space="preserve">kille restauranter i forskjellige </w:t>
+      </w:r>
+      <w:r>
+        <w:t>kategorier</w:t>
+      </w:r>
+      <w:r>
+        <w:t xml:space="preserve"> basert på %</w:t>
+      </w:r>
+      <w:proofErr w:type="spellStart"/>
+      <w:r>
+        <w:t>string</w:t>
+      </w:r>
+      <w:proofErr w:type="spellEnd"/>
+      <w:r>
+        <w:t>% som for eksempel</w:t>
+      </w:r>
+      <w:r>
+        <w:t xml:space="preserve">: </w:t>
+      </w:r>
+    </w:p>
+    <w:p>
+      <w:pPr>
+        <w:pStyle w:val="Listeavsnitt"/>
+        <w:numPr>
+          <w:ilvl w:val="1"/>
+          <w:numId w:val="6"/>
+        </w:numPr>
+      </w:pPr>
+      <w:r>
+        <w:t>«kinesisk», «Kina», «China», «</w:t>
+      </w:r>
+      <w:proofErr w:type="spellStart"/>
+      <w:r>
+        <w:t>Asian</w:t>
+      </w:r>
+      <w:proofErr w:type="spellEnd"/>
+      <w:r>
+        <w:t>», «Thai», «Indian», «</w:t>
+      </w:r>
+      <w:proofErr w:type="spellStart"/>
+      <w:r>
+        <w:t>Tandoori</w:t>
+      </w:r>
+      <w:proofErr w:type="spellEnd"/>
+      <w:r>
+        <w:t xml:space="preserve">» </w:t>
+      </w:r>
+      <w:r>
+        <w:t>o.l. som Asiatisk</w:t>
+      </w:r>
+    </w:p>
+    <w:p>
+      <w:pPr>
+        <w:pStyle w:val="Listeavsnitt"/>
+        <w:numPr>
+          <w:ilvl w:val="1"/>
+          <w:numId w:val="6"/>
+        </w:numPr>
+      </w:pPr>
+      <w:r>
+        <w:t>«Italia», «Pizza», «Pasta», «Milano», «</w:t>
+      </w:r>
+      <w:proofErr w:type="spellStart"/>
+      <w:r>
+        <w:t>Italy</w:t>
+      </w:r>
+      <w:proofErr w:type="spellEnd"/>
+      <w:r>
+        <w:t xml:space="preserve">» </w:t>
+      </w:r>
+      <w:proofErr w:type="spellStart"/>
+      <w:r>
+        <w:t>o.l</w:t>
+      </w:r>
+      <w:proofErr w:type="spellEnd"/>
+      <w:r>
+        <w:t xml:space="preserve"> som italiensk osv.</w:t>
+      </w:r>
+    </w:p>
+    <w:p>
+      <w:pPr>
+        <w:pStyle w:val="Listeavsnitt"/>
+        <w:numPr>
+          <w:ilvl w:val="0"/>
+          <w:numId w:val="6"/>
+        </w:numPr>
+      </w:pPr>
+      <w:r>
+        <w:t>En mobilvennlig versjon av webapplikasjonen skal fungere.</w:t>
+      </w:r>
+    </w:p>
+    <w:p>
+      <w:pPr>
+        <w:pStyle w:val="Listeavsnitt"/>
+        <w:numPr>
+          <w:ilvl w:val="0"/>
+          <w:numId w:val="6"/>
+        </w:numPr>
+      </w:pPr>
+      <w:r>
+        <w:t xml:space="preserve">Et morsomt alternativ som vår applikasjon </w:t>
+      </w:r>
+      <w:r>
+        <w:t xml:space="preserve">potensielt skal kunne utføre er å vise alle de dårligste restaurantene i et gitt området basert på postnummer og dårlige karakterer i tilsynsrapportene. </w:t>
+      </w:r>
+    </w:p>
+    <w:p>
+      <w:pPr>
+        <w:pStyle w:val="Listeavsnitt"/>
+        <w:numPr>
+          <w:ilvl w:val="0"/>
+          <w:numId w:val="6"/>
+        </w:numPr>
+      </w:pPr>
+      <w:r>
+        <w:t xml:space="preserve">Alle tilsynsrapportene har datoer tilknyttet. Applikasjonen skal vise hvor lenge siden det var sist tilsyn ble utført og basert på egne satte regler skal den gi beskjed om det er for lenge siden det ble utført et nytt tilsyn. </w:t>
+      </w:r>
+    </w:p>
+    <w:p>
+      <w:pPr>
+        <w:pStyle w:val="Overskrift2"/>
+      </w:pPr>
+      <w:r>
+        <w:lastRenderedPageBreak/>
+        <w:t>Hvem skal benytte applikasjonen</w:t>
+      </w:r>
+    </w:p>
+    <w:p>
+      <w:r>
+        <w:t xml:space="preserve">Applikasjonen er ment for alle som er interessert i å hente informasjon om restauranter. Det kan være folk som ønsker å spise på et nytt sted, eller mennesker som ønsker å sjekke utestedets tilsynsrapporter. Vi ønsker å innføre et nytt kvalitetsstempel som kan gjøre applikasjonen mer populær enn alternative applikasjoner på nettet. </w:t>
+      </w:r>
+    </w:p>
+    <w:p>
+      <w:r>
+        <w:t xml:space="preserve">Vår applikasjon har samlet funksjonalitet som er attraktiv fra flere steder, og gjort den tilgjengelig på et sted. Eksempel er GEO-lokasjon og restaurantsøk fra Google koblet sammen med Matportalen.no sin Smilefjes-oversikt. Dette gjør den attraktiv for mange brukere. </w:t>
+      </w:r>
+    </w:p>
+    <w:p>
+      <w:r>
+        <w:t xml:space="preserve">Vi ser at restauranteiere også kan ha ønske om å bruke applikasjonen til å sjekke konkurransen på restauranter i </w:t>
+      </w:r>
+      <w:proofErr w:type="gramStart"/>
+      <w:r>
+        <w:t>sitt nærområdet</w:t>
+      </w:r>
+      <w:proofErr w:type="gramEnd"/>
+      <w:r>
+        <w:t xml:space="preserve">. </w:t>
+      </w:r>
+    </w:p>
+    <w:p/>
+    <w:p>
+      <w:bookmarkStart w:id="0" w:name="_GoBack"/>
+      <w:bookmarkEnd w:id="0"/>
+    </w:p>
+    <w:p>
+      <w:pPr>
+        <w:pStyle w:val="Overskrift1"/>
+      </w:pPr>
+      <w:r>
         <w:t xml:space="preserve">Ideer: </w:t>
       </w:r>
     </w:p>
@@ -214,8 +555,6 @@
       <w:r>
         <w:t xml:space="preserve"> som nøkkel for å hente ytterligere data om bedriftenes tilsynsrapport. </w:t>
       </w:r>
-      <w:bookmarkStart w:id="0" w:name="_GoBack"/>
-      <w:bookmarkEnd w:id="0"/>
     </w:p>
     <w:p>
       <w:pPr>
@@ -367,6 +706,17 @@
           <w:numId w:val="4"/>
         </w:numPr>
       </w:pPr>
+      <w:r>
+        <w:t xml:space="preserve">Vise negative </w:t>
+      </w:r>
+      <w:proofErr w:type="spellStart"/>
+      <w:r>
+        <w:t>restautranter</w:t>
+      </w:r>
+      <w:proofErr w:type="spellEnd"/>
+      <w:r>
+        <w:t xml:space="preserve">. De som har dårlige karakterer f.eks. </w:t>
+      </w:r>
     </w:p>
     <w:sectPr>
       <w:pgSz w:w="11906" w:h="16838"/>
@@ -470,6 +820,95 @@
     </w:lvl>
   </w:abstractNum>
   <w:abstractNum w:abstractNumId="1" w15:restartNumberingAfterBreak="0">
+    <w:nsid w:val="19883BA3"/>
+    <w:multiLevelType w:val="hybridMultilevel"/>
+    <w:tmpl w:val="E0388736"/>
+    <w:lvl w:ilvl="0" w:tplc="0414000F">
+      <w:start w:val="1"/>
+      <w:numFmt w:val="decimal"/>
+      <w:lvlText w:val="%1."/>
+      <w:lvlJc w:val="left"/>
+      <w:pPr>
+        <w:ind w:left="720" w:hanging="360"/>
+      </w:pPr>
+      <w:rPr>
+        <w:rFonts w:hint="default"/>
+      </w:rPr>
+    </w:lvl>
+    <w:lvl w:ilvl="1" w:tplc="04140019">
+      <w:start w:val="1"/>
+      <w:numFmt w:val="lowerLetter"/>
+      <w:lvlText w:val="%2."/>
+      <w:lvlJc w:val="left"/>
+      <w:pPr>
+        <w:ind w:left="1440" w:hanging="360"/>
+      </w:pPr>
+    </w:lvl>
+    <w:lvl w:ilvl="2" w:tplc="0414001B" w:tentative="1">
+      <w:start w:val="1"/>
+      <w:numFmt w:val="lowerRoman"/>
+      <w:lvlText w:val="%3."/>
+      <w:lvlJc w:val="right"/>
+      <w:pPr>
+        <w:ind w:left="2160" w:hanging="180"/>
+      </w:pPr>
+    </w:lvl>
+    <w:lvl w:ilvl="3" w:tplc="0414000F" w:tentative="1">
+      <w:start w:val="1"/>
+      <w:numFmt w:val="decimal"/>
+      <w:lvlText w:val="%4."/>
+      <w:lvlJc w:val="left"/>
+      <w:pPr>
+        <w:ind w:left="2880" w:hanging="360"/>
+      </w:pPr>
+    </w:lvl>
+    <w:lvl w:ilvl="4" w:tplc="04140019" w:tentative="1">
+      <w:start w:val="1"/>
+      <w:numFmt w:val="lowerLetter"/>
+      <w:lvlText w:val="%5."/>
+      <w:lvlJc w:val="left"/>
+      <w:pPr>
+        <w:ind w:left="3600" w:hanging="360"/>
+      </w:pPr>
+    </w:lvl>
+    <w:lvl w:ilvl="5" w:tplc="0414001B" w:tentative="1">
+      <w:start w:val="1"/>
+      <w:numFmt w:val="lowerRoman"/>
+      <w:lvlText w:val="%6."/>
+      <w:lvlJc w:val="right"/>
+      <w:pPr>
+        <w:ind w:left="4320" w:hanging="180"/>
+      </w:pPr>
+    </w:lvl>
+    <w:lvl w:ilvl="6" w:tplc="0414000F" w:tentative="1">
+      <w:start w:val="1"/>
+      <w:numFmt w:val="decimal"/>
+      <w:lvlText w:val="%7."/>
+      <w:lvlJc w:val="left"/>
+      <w:pPr>
+        <w:ind w:left="5040" w:hanging="360"/>
+      </w:pPr>
+    </w:lvl>
+    <w:lvl w:ilvl="7" w:tplc="04140019" w:tentative="1">
+      <w:start w:val="1"/>
+      <w:numFmt w:val="lowerLetter"/>
+      <w:lvlText w:val="%8."/>
+      <w:lvlJc w:val="left"/>
+      <w:pPr>
+        <w:ind w:left="5760" w:hanging="360"/>
+      </w:pPr>
+    </w:lvl>
+    <w:lvl w:ilvl="8" w:tplc="0414001B" w:tentative="1">
+      <w:start w:val="1"/>
+      <w:numFmt w:val="lowerRoman"/>
+      <w:lvlText w:val="%9."/>
+      <w:lvlJc w:val="right"/>
+      <w:pPr>
+        <w:ind w:left="6480" w:hanging="180"/>
+      </w:pPr>
+    </w:lvl>
+  </w:abstractNum>
+  <w:abstractNum w:abstractNumId="2" w15:restartNumberingAfterBreak="0">
     <w:nsid w:val="20826610"/>
     <w:multiLevelType w:val="hybridMultilevel"/>
     <w:tmpl w:val="EBDCFF6A"/>
@@ -582,7 +1021,7 @@
       </w:rPr>
     </w:lvl>
   </w:abstractNum>
-  <w:abstractNum w:abstractNumId="2" w15:restartNumberingAfterBreak="0">
+  <w:abstractNum w:abstractNumId="3" w15:restartNumberingAfterBreak="0">
     <w:nsid w:val="2934680E"/>
     <w:multiLevelType w:val="hybridMultilevel"/>
     <w:tmpl w:val="56D6E712"/>
@@ -674,7 +1113,120 @@
       </w:pPr>
     </w:lvl>
   </w:abstractNum>
-  <w:abstractNum w:abstractNumId="3" w15:restartNumberingAfterBreak="0">
+  <w:abstractNum w:abstractNumId="4" w15:restartNumberingAfterBreak="0">
+    <w:nsid w:val="2B5630EC"/>
+    <w:multiLevelType w:val="hybridMultilevel"/>
+    <w:tmpl w:val="2F705038"/>
+    <w:lvl w:ilvl="0" w:tplc="75F81A82">
+      <w:start w:val="1"/>
+      <w:numFmt w:val="bullet"/>
+      <w:lvlText w:val=""/>
+      <w:lvlJc w:val="left"/>
+      <w:pPr>
+        <w:ind w:left="1776" w:hanging="360"/>
+      </w:pPr>
+      <w:rPr>
+        <w:rFonts w:ascii="Symbol" w:eastAsiaTheme="minorHAnsi" w:hAnsi="Symbol" w:cstheme="minorBidi" w:hint="default"/>
+      </w:rPr>
+    </w:lvl>
+    <w:lvl w:ilvl="1" w:tplc="04140003" w:tentative="1">
+      <w:start w:val="1"/>
+      <w:numFmt w:val="bullet"/>
+      <w:lvlText w:val="o"/>
+      <w:lvlJc w:val="left"/>
+      <w:pPr>
+        <w:ind w:left="2496" w:hanging="360"/>
+      </w:pPr>
+      <w:rPr>
+        <w:rFonts w:ascii="Courier New" w:hAnsi="Courier New" w:cs="Courier New" w:hint="default"/>
+      </w:rPr>
+    </w:lvl>
+    <w:lvl w:ilvl="2" w:tplc="04140005" w:tentative="1">
+      <w:start w:val="1"/>
+      <w:numFmt w:val="bullet"/>
+      <w:lvlText w:val=""/>
+      <w:lvlJc w:val="left"/>
+      <w:pPr>
+        <w:ind w:left="3216" w:hanging="360"/>
+      </w:pPr>
+      <w:rPr>
+        <w:rFonts w:ascii="Wingdings" w:hAnsi="Wingdings" w:hint="default"/>
+      </w:rPr>
+    </w:lvl>
+    <w:lvl w:ilvl="3" w:tplc="04140001" w:tentative="1">
+      <w:start w:val="1"/>
+      <w:numFmt w:val="bullet"/>
+      <w:lvlText w:val=""/>
+      <w:lvlJc w:val="left"/>
+      <w:pPr>
+        <w:ind w:left="3936" w:hanging="360"/>
+      </w:pPr>
+      <w:rPr>
+        <w:rFonts w:ascii="Symbol" w:hAnsi="Symbol" w:hint="default"/>
+      </w:rPr>
+    </w:lvl>
+    <w:lvl w:ilvl="4" w:tplc="04140003" w:tentative="1">
+      <w:start w:val="1"/>
+      <w:numFmt w:val="bullet"/>
+      <w:lvlText w:val="o"/>
+      <w:lvlJc w:val="left"/>
+      <w:pPr>
+        <w:ind w:left="4656" w:hanging="360"/>
+      </w:pPr>
+      <w:rPr>
+        <w:rFonts w:ascii="Courier New" w:hAnsi="Courier New" w:cs="Courier New" w:hint="default"/>
+      </w:rPr>
+    </w:lvl>
+    <w:lvl w:ilvl="5" w:tplc="04140005" w:tentative="1">
+      <w:start w:val="1"/>
+      <w:numFmt w:val="bullet"/>
+      <w:lvlText w:val=""/>
+      <w:lvlJc w:val="left"/>
+      <w:pPr>
+        <w:ind w:left="5376" w:hanging="360"/>
+      </w:pPr>
+      <w:rPr>
+        <w:rFonts w:ascii="Wingdings" w:hAnsi="Wingdings" w:hint="default"/>
+      </w:rPr>
+    </w:lvl>
+    <w:lvl w:ilvl="6" w:tplc="04140001" w:tentative="1">
+      <w:start w:val="1"/>
+      <w:numFmt w:val="bullet"/>
+      <w:lvlText w:val=""/>
+      <w:lvlJc w:val="left"/>
+      <w:pPr>
+        <w:ind w:left="6096" w:hanging="360"/>
+      </w:pPr>
+      <w:rPr>
+        <w:rFonts w:ascii="Symbol" w:hAnsi="Symbol" w:hint="default"/>
+      </w:rPr>
+    </w:lvl>
+    <w:lvl w:ilvl="7" w:tplc="04140003" w:tentative="1">
+      <w:start w:val="1"/>
+      <w:numFmt w:val="bullet"/>
+      <w:lvlText w:val="o"/>
+      <w:lvlJc w:val="left"/>
+      <w:pPr>
+        <w:ind w:left="6816" w:hanging="360"/>
+      </w:pPr>
+      <w:rPr>
+        <w:rFonts w:ascii="Courier New" w:hAnsi="Courier New" w:cs="Courier New" w:hint="default"/>
+      </w:rPr>
+    </w:lvl>
+    <w:lvl w:ilvl="8" w:tplc="04140005" w:tentative="1">
+      <w:start w:val="1"/>
+      <w:numFmt w:val="bullet"/>
+      <w:lvlText w:val=""/>
+      <w:lvlJc w:val="left"/>
+      <w:pPr>
+        <w:ind w:left="7536" w:hanging="360"/>
+      </w:pPr>
+      <w:rPr>
+        <w:rFonts w:ascii="Wingdings" w:hAnsi="Wingdings" w:hint="default"/>
+      </w:rPr>
+    </w:lvl>
+  </w:abstractNum>
+  <w:abstractNum w:abstractNumId="5" w15:restartNumberingAfterBreak="0">
     <w:nsid w:val="4D0160AA"/>
     <w:multiLevelType w:val="hybridMultilevel"/>
     <w:tmpl w:val="DE666DC8"/>
@@ -763,7 +1315,120 @@
       </w:pPr>
     </w:lvl>
   </w:abstractNum>
-  <w:abstractNum w:abstractNumId="4" w15:restartNumberingAfterBreak="0">
+  <w:abstractNum w:abstractNumId="6" w15:restartNumberingAfterBreak="0">
+    <w:nsid w:val="652A545F"/>
+    <w:multiLevelType w:val="hybridMultilevel"/>
+    <w:tmpl w:val="44D28ABA"/>
+    <w:lvl w:ilvl="0" w:tplc="7C009A0C">
+      <w:start w:val="1"/>
+      <w:numFmt w:val="bullet"/>
+      <w:lvlText w:val=""/>
+      <w:lvlJc w:val="left"/>
+      <w:pPr>
+        <w:ind w:left="1080" w:hanging="360"/>
+      </w:pPr>
+      <w:rPr>
+        <w:rFonts w:ascii="Symbol" w:eastAsiaTheme="minorHAnsi" w:hAnsi="Symbol" w:cstheme="minorBidi" w:hint="default"/>
+      </w:rPr>
+    </w:lvl>
+    <w:lvl w:ilvl="1" w:tplc="04140003" w:tentative="1">
+      <w:start w:val="1"/>
+      <w:numFmt w:val="bullet"/>
+      <w:lvlText w:val="o"/>
+      <w:lvlJc w:val="left"/>
+      <w:pPr>
+        <w:ind w:left="1800" w:hanging="360"/>
+      </w:pPr>
+      <w:rPr>
+        <w:rFonts w:ascii="Courier New" w:hAnsi="Courier New" w:cs="Courier New" w:hint="default"/>
+      </w:rPr>
+    </w:lvl>
+    <w:lvl w:ilvl="2" w:tplc="04140005" w:tentative="1">
+      <w:start w:val="1"/>
+      <w:numFmt w:val="bullet"/>
+      <w:lvlText w:val=""/>
+      <w:lvlJc w:val="left"/>
+      <w:pPr>
+        <w:ind w:left="2520" w:hanging="360"/>
+      </w:pPr>
+      <w:rPr>
+        <w:rFonts w:ascii="Wingdings" w:hAnsi="Wingdings" w:hint="default"/>
+      </w:rPr>
+    </w:lvl>
+    <w:lvl w:ilvl="3" w:tplc="04140001" w:tentative="1">
+      <w:start w:val="1"/>
+      <w:numFmt w:val="bullet"/>
+      <w:lvlText w:val=""/>
+      <w:lvlJc w:val="left"/>
+      <w:pPr>
+        <w:ind w:left="3240" w:hanging="360"/>
+      </w:pPr>
+      <w:rPr>
+        <w:rFonts w:ascii="Symbol" w:hAnsi="Symbol" w:hint="default"/>
+      </w:rPr>
+    </w:lvl>
+    <w:lvl w:ilvl="4" w:tplc="04140003" w:tentative="1">
+      <w:start w:val="1"/>
+      <w:numFmt w:val="bullet"/>
+      <w:lvlText w:val="o"/>
+      <w:lvlJc w:val="left"/>
+      <w:pPr>
+        <w:ind w:left="3960" w:hanging="360"/>
+      </w:pPr>
+      <w:rPr>
+        <w:rFonts w:ascii="Courier New" w:hAnsi="Courier New" w:cs="Courier New" w:hint="default"/>
+      </w:rPr>
+    </w:lvl>
+    <w:lvl w:ilvl="5" w:tplc="04140005" w:tentative="1">
+      <w:start w:val="1"/>
+      <w:numFmt w:val="bullet"/>
+      <w:lvlText w:val=""/>
+      <w:lvlJc w:val="left"/>
+      <w:pPr>
+        <w:ind w:left="4680" w:hanging="360"/>
+      </w:pPr>
+      <w:rPr>
+        <w:rFonts w:ascii="Wingdings" w:hAnsi="Wingdings" w:hint="default"/>
+      </w:rPr>
+    </w:lvl>
+    <w:lvl w:ilvl="6" w:tplc="04140001" w:tentative="1">
+      <w:start w:val="1"/>
+      <w:numFmt w:val="bullet"/>
+      <w:lvlText w:val=""/>
+      <w:lvlJc w:val="left"/>
+      <w:pPr>
+        <w:ind w:left="5400" w:hanging="360"/>
+      </w:pPr>
+      <w:rPr>
+        <w:rFonts w:ascii="Symbol" w:hAnsi="Symbol" w:hint="default"/>
+      </w:rPr>
+    </w:lvl>
+    <w:lvl w:ilvl="7" w:tplc="04140003" w:tentative="1">
+      <w:start w:val="1"/>
+      <w:numFmt w:val="bullet"/>
+      <w:lvlText w:val="o"/>
+      <w:lvlJc w:val="left"/>
+      <w:pPr>
+        <w:ind w:left="6120" w:hanging="360"/>
+      </w:pPr>
+      <w:rPr>
+        <w:rFonts w:ascii="Courier New" w:hAnsi="Courier New" w:cs="Courier New" w:hint="default"/>
+      </w:rPr>
+    </w:lvl>
+    <w:lvl w:ilvl="8" w:tplc="04140005" w:tentative="1">
+      <w:start w:val="1"/>
+      <w:numFmt w:val="bullet"/>
+      <w:lvlText w:val=""/>
+      <w:lvlJc w:val="left"/>
+      <w:pPr>
+        <w:ind w:left="6840" w:hanging="360"/>
+      </w:pPr>
+      <w:rPr>
+        <w:rFonts w:ascii="Wingdings" w:hAnsi="Wingdings" w:hint="default"/>
+      </w:rPr>
+    </w:lvl>
+  </w:abstractNum>
+  <w:abstractNum w:abstractNumId="7" w15:restartNumberingAfterBreak="0">
     <w:nsid w:val="7C2902A7"/>
     <w:multiLevelType w:val="hybridMultilevel"/>
     <w:tmpl w:val="85E4222E"/>
@@ -853,19 +1518,28 @@
     </w:lvl>
   </w:abstractNum>
   <w:num w:numId="1">
-    <w:abstractNumId w:val="3"/>
+    <w:abstractNumId w:val="5"/>
   </w:num>
   <w:num w:numId="2">
-    <w:abstractNumId w:val="1"/>
+    <w:abstractNumId w:val="2"/>
   </w:num>
   <w:num w:numId="3">
     <w:abstractNumId w:val="0"/>
   </w:num>
   <w:num w:numId="4">
+    <w:abstractNumId w:val="7"/>
+  </w:num>
+  <w:num w:numId="5">
+    <w:abstractNumId w:val="3"/>
+  </w:num>
+  <w:num w:numId="6">
+    <w:abstractNumId w:val="1"/>
+  </w:num>
+  <w:num w:numId="7">
     <w:abstractNumId w:val="4"/>
   </w:num>
-  <w:num w:numId="5">
-    <w:abstractNumId w:val="2"/>
+  <w:num w:numId="8">
+    <w:abstractNumId w:val="6"/>
   </w:num>
 </w:numbering>
 </file>
@@ -1289,6 +1963,28 @@
       <w:szCs w:val="32"/>
     </w:rPr>
   </w:style>
+  <w:style w:type="paragraph" w:styleId="Overskrift2">
+    <w:name w:val="heading 2"/>
+    <w:basedOn w:val="Normal"/>
+    <w:next w:val="Normal"/>
+    <w:link w:val="Overskrift2Tegn"/>
+    <w:uiPriority w:val="9"/>
+    <w:unhideWhenUsed/>
+    <w:qFormat/>
+    <w:rsid w:val="00523C24"/>
+    <w:pPr>
+      <w:keepNext/>
+      <w:keepLines/>
+      <w:spacing w:before="40" w:after="0"/>
+      <w:outlineLvl w:val="1"/>
+    </w:pPr>
+    <w:rPr>
+      <w:rFonts w:asciiTheme="majorHAnsi" w:eastAsiaTheme="majorEastAsia" w:hAnsiTheme="majorHAnsi" w:cstheme="majorBidi"/>
+      <w:color w:val="2F5496" w:themeColor="accent1" w:themeShade="BF"/>
+      <w:sz w:val="26"/>
+      <w:szCs w:val="26"/>
+    </w:rPr>
+  </w:style>
   <w:style w:type="character" w:default="1" w:styleId="Standardskriftforavsnitt">
     <w:name w:val="Default Paragraph Font"/>
     <w:uiPriority w:val="1"/>
@@ -1404,6 +2100,19 @@
       <w:ind w:left="720"/>
       <w:contextualSpacing/>
     </w:pPr>
+  </w:style>
+  <w:style w:type="character" w:customStyle="1" w:styleId="Overskrift2Tegn">
+    <w:name w:val="Overskrift 2 Tegn"/>
+    <w:basedOn w:val="Standardskriftforavsnitt"/>
+    <w:link w:val="Overskrift2"/>
+    <w:uiPriority w:val="9"/>
+    <w:rsid w:val="00523C24"/>
+    <w:rPr>
+      <w:rFonts w:asciiTheme="majorHAnsi" w:eastAsiaTheme="majorEastAsia" w:hAnsiTheme="majorHAnsi" w:cstheme="majorBidi"/>
+      <w:color w:val="2F5496" w:themeColor="accent1" w:themeShade="BF"/>
+      <w:sz w:val="26"/>
+      <w:szCs w:val="26"/>
+    </w:rPr>
   </w:style>
 </w:styles>
 </file>

</xml_diff>

<commit_message>
Lagt inn databasebesrkivelse og oppdatert del 1 av milepæl 2 punktene
</commit_message>
<xml_diff>
--- a/Prosjekt i Databaser og Web.docx
+++ b/Prosjekt i Databaser og Web.docx
@@ -214,182 +214,964 @@
         </w:numPr>
       </w:pPr>
       <w:r>
-        <w:t>(Kan</w:t>
-      </w:r>
+        <w:t xml:space="preserve">(Kanskje) Vi ønsker at du ved hjelp av </w:t>
+      </w:r>
+      <w:r>
+        <w:t>GEO-lokasjon</w:t>
+      </w:r>
+      <w:r>
+        <w:t xml:space="preserve"> skal kunne finne de nærmeste restaurantene i forhold til brukerens </w:t>
+      </w:r>
+      <w:r>
+        <w:t>GEO-lokasjon</w:t>
+      </w:r>
+      <w:r>
+        <w:t xml:space="preserve">. </w:t>
+      </w:r>
+    </w:p>
+    <w:p>
+      <w:pPr>
+        <w:pStyle w:val="Listeavsnitt"/>
+        <w:numPr>
+          <w:ilvl w:val="0"/>
+          <w:numId w:val="6"/>
+        </w:numPr>
+      </w:pPr>
+      <w:r>
+        <w:t>(Kanskje) Et ønske til applikasjonen er at den skal kunne skille restauranter i forskjellige kategorier basert på %</w:t>
+      </w:r>
+      <w:proofErr w:type="spellStart"/>
+      <w:r>
+        <w:t>string</w:t>
+      </w:r>
+      <w:proofErr w:type="spellEnd"/>
+      <w:r>
+        <w:t xml:space="preserve">% som for eksempel: </w:t>
+      </w:r>
+    </w:p>
+    <w:p>
+      <w:pPr>
+        <w:pStyle w:val="Listeavsnitt"/>
+        <w:numPr>
+          <w:ilvl w:val="1"/>
+          <w:numId w:val="6"/>
+        </w:numPr>
+      </w:pPr>
+      <w:r>
+        <w:t>«kinesisk», «Kina», «China», «</w:t>
+      </w:r>
+      <w:proofErr w:type="spellStart"/>
+      <w:r>
+        <w:t>Asian</w:t>
+      </w:r>
+      <w:proofErr w:type="spellEnd"/>
+      <w:r>
+        <w:t>», «Thai», «Indian», «</w:t>
+      </w:r>
+      <w:proofErr w:type="spellStart"/>
+      <w:r>
+        <w:t>Tandoori</w:t>
+      </w:r>
+      <w:proofErr w:type="spellEnd"/>
+      <w:r>
+        <w:t>» o.l. som Asiatisk</w:t>
+      </w:r>
+    </w:p>
+    <w:p>
+      <w:pPr>
+        <w:pStyle w:val="Listeavsnitt"/>
+        <w:numPr>
+          <w:ilvl w:val="1"/>
+          <w:numId w:val="6"/>
+        </w:numPr>
+      </w:pPr>
+      <w:r>
+        <w:t>«Italia», «Pizza», «Pasta», «Milano», «</w:t>
+      </w:r>
+      <w:proofErr w:type="spellStart"/>
+      <w:r>
+        <w:t>Italy</w:t>
+      </w:r>
+      <w:proofErr w:type="spellEnd"/>
+      <w:r>
+        <w:t xml:space="preserve">» </w:t>
+      </w:r>
+      <w:proofErr w:type="spellStart"/>
+      <w:r>
+        <w:t>o.l</w:t>
+      </w:r>
+      <w:proofErr w:type="spellEnd"/>
+      <w:r>
+        <w:t xml:space="preserve"> som italiensk osv.</w:t>
+      </w:r>
+    </w:p>
+    <w:p>
+      <w:pPr>
+        <w:pStyle w:val="Listeavsnitt"/>
+        <w:numPr>
+          <w:ilvl w:val="0"/>
+          <w:numId w:val="6"/>
+        </w:numPr>
+      </w:pPr>
+      <w:r>
+        <w:t>En mobilvennlig versjon av webapplikasjonen skal fungere.</w:t>
+      </w:r>
+    </w:p>
+    <w:p>
+      <w:pPr>
+        <w:pStyle w:val="Listeavsnitt"/>
+        <w:numPr>
+          <w:ilvl w:val="0"/>
+          <w:numId w:val="6"/>
+        </w:numPr>
+      </w:pPr>
+      <w:r>
+        <w:t xml:space="preserve">Et morsomt alternativ som vår applikasjon </w:t>
+      </w:r>
+      <w:r>
+        <w:t xml:space="preserve">potensielt skal kunne utføre er å vise alle de dårligste restaurantene i et gitt området basert på postnummer og dårlige karakterer i tilsynsrapportene. </w:t>
+      </w:r>
+    </w:p>
+    <w:p>
+      <w:pPr>
+        <w:pStyle w:val="Listeavsnitt"/>
+        <w:numPr>
+          <w:ilvl w:val="0"/>
+          <w:numId w:val="6"/>
+        </w:numPr>
+      </w:pPr>
+      <w:r>
+        <w:t xml:space="preserve">Alle tilsynsrapportene har datoer tilknyttet. Applikasjonen skal vise hvor lenge siden det var sist tilsyn ble utført og basert på egne satte regler skal den gi beskjed om det er for lenge siden det ble utført et nytt tilsyn. </w:t>
+      </w:r>
+    </w:p>
+    <w:p>
+      <w:pPr>
+        <w:pStyle w:val="Listeavsnitt"/>
+        <w:numPr>
+          <w:ilvl w:val="0"/>
+          <w:numId w:val="6"/>
+        </w:numPr>
+      </w:pPr>
+      <w:r>
+        <w:t xml:space="preserve">Vi tenker en administrasjonsside, som krever innlogging, hvor det er mulig å legge til, redigere eller slette tilsynsrapporter, eller tilsynsrapportkravpunkter. </w:t>
+      </w:r>
+    </w:p>
+    <w:p>
+      <w:pPr>
+        <w:pStyle w:val="Overskrift2"/>
+      </w:pPr>
+      <w:r>
+        <w:lastRenderedPageBreak/>
+        <w:t>Hvem skal benytte applikasjonen</w:t>
+      </w:r>
+    </w:p>
+    <w:p>
+      <w:r>
+        <w:t xml:space="preserve">Applikasjonen er ment for alle som er interessert i å hente informasjon om restauranter. Det kan være folk som ønsker å spise på et nytt sted, eller mennesker som ønsker å sjekke utestedets tilsynsrapporter. Vi ønsker å innføre et nytt kvalitetsstempel som kan gjøre applikasjonen mer populær enn alternative applikasjoner på nettet. </w:t>
+      </w:r>
+    </w:p>
+    <w:p>
+      <w:r>
+        <w:t xml:space="preserve">Vår applikasjon har samlet funksjonalitet som er attraktiv fra flere steder, og gjort den tilgjengelig på et sted. Eksempel er GEO-lokasjon og restaurantsøk fra Google koblet sammen med Matportalen.no sin Smilefjes-oversikt. Dette gjør den attraktiv for mange brukere. </w:t>
+      </w:r>
+    </w:p>
+    <w:p>
+      <w:r>
+        <w:t xml:space="preserve">Vi ser at restauranteiere også kan ha ønske om å bruke applikasjonen til å sjekke konkurransen på restauranter i </w:t>
+      </w:r>
+      <w:proofErr w:type="gramStart"/>
+      <w:r>
+        <w:t>sitt nærområdet</w:t>
+      </w:r>
+      <w:proofErr w:type="gramEnd"/>
+      <w:r>
+        <w:t xml:space="preserve">. </w:t>
+      </w:r>
+    </w:p>
+    <w:p>
+      <w:r>
+        <w:t xml:space="preserve">Applikasjonen skal kunne brukes av Mattilsynet for </w:t>
+      </w:r>
+      <w:r>
+        <w:t>å legge til, redigere eller slette tilsynsrapporter, eller tilsynsrapportkravpunkter.</w:t>
+      </w:r>
+    </w:p>
+    <w:p/>
+    <w:p>
+      <w:pPr>
+        <w:pStyle w:val="Overskrift2"/>
+      </w:pPr>
+      <w:r>
+        <w:t>Problemstillinger</w:t>
+      </w:r>
+    </w:p>
+    <w:p/>
+    <w:p/>
+    <w:p>
+      <w:pPr>
+        <w:pStyle w:val="Overskrift1"/>
+      </w:pPr>
+      <w:r>
+        <w:t>Databasebeskrivelse</w:t>
+      </w:r>
+    </w:p>
+    <w:p>
+      <w:r>
+        <w:t>For å unngå redundans har vi valg å dele Mattilsynets tilsynsrapporttabell i to tabeller:</w:t>
+      </w:r>
+    </w:p>
+    <w:p>
+      <w:pPr>
+        <w:pStyle w:val="Listeavsnitt"/>
+        <w:numPr>
+          <w:ilvl w:val="0"/>
+          <w:numId w:val="9"/>
+        </w:numPr>
+      </w:pPr>
+      <w:r>
+        <w:t>Restauranter</w:t>
+      </w:r>
+    </w:p>
+    <w:p>
+      <w:pPr>
+        <w:pStyle w:val="Listeavsnitt"/>
+        <w:numPr>
+          <w:ilvl w:val="0"/>
+          <w:numId w:val="9"/>
+        </w:numPr>
+      </w:pPr>
+      <w:r>
+        <w:t>Tilsynsrapporter</w:t>
+      </w:r>
+    </w:p>
+    <w:p>
+      <w:r>
+        <w:t>Dette gjør at vår database inneholder totalt 4 tabeller som til sammen skal supportere vår applikasjon med data:</w:t>
+      </w:r>
+    </w:p>
+    <w:p>
+      <w:pPr>
+        <w:pStyle w:val="Overskrift2"/>
+      </w:pPr>
+      <w:r>
+        <w:t>Restauranter</w:t>
+      </w:r>
+    </w:p>
+    <w:p>
+      <w:pPr>
+        <w:rPr>
+          <w:rFonts w:asciiTheme="majorHAnsi" w:eastAsiaTheme="majorEastAsia" w:hAnsiTheme="majorHAnsi" w:cstheme="majorBidi"/>
+          <w:color w:val="2F5496" w:themeColor="accent1" w:themeShade="BF"/>
+          <w:sz w:val="26"/>
+          <w:szCs w:val="26"/>
+        </w:rPr>
+      </w:pPr>
+    </w:p>
+    <w:p>
+      <w:pPr>
+        <w:pStyle w:val="Listeavsnitt"/>
+        <w:numPr>
+          <w:ilvl w:val="0"/>
+          <w:numId w:val="16"/>
+        </w:numPr>
+      </w:pPr>
+      <w:r>
+        <w:t>Denne tabellen inneholder informasjon om restauranten</w:t>
+      </w:r>
+      <w:r>
+        <w:t xml:space="preserve"> og består av</w:t>
+      </w:r>
+      <w:r>
+        <w:t>:</w:t>
+      </w:r>
+    </w:p>
+    <w:p>
+      <w:pPr>
+        <w:pStyle w:val="Listeavsnitt"/>
+        <w:numPr>
+          <w:ilvl w:val="2"/>
+          <w:numId w:val="10"/>
+        </w:numPr>
+      </w:pPr>
+      <w:proofErr w:type="spellStart"/>
+      <w:r>
+        <w:t>TilsynsobjektID</w:t>
+      </w:r>
+      <w:proofErr w:type="spellEnd"/>
+    </w:p>
+    <w:p>
+      <w:pPr>
+        <w:pStyle w:val="Listeavsnitt"/>
+        <w:numPr>
+          <w:ilvl w:val="2"/>
+          <w:numId w:val="10"/>
+        </w:numPr>
+      </w:pPr>
+      <w:r>
+        <w:t>Navn</w:t>
+      </w:r>
+    </w:p>
+    <w:p>
+      <w:pPr>
+        <w:pStyle w:val="Listeavsnitt"/>
+        <w:numPr>
+          <w:ilvl w:val="2"/>
+          <w:numId w:val="10"/>
+        </w:numPr>
+      </w:pPr>
+      <w:r>
+        <w:t>Organisasjonsnummer</w:t>
+      </w:r>
+    </w:p>
+    <w:p>
+      <w:pPr>
+        <w:pStyle w:val="Listeavsnitt"/>
+        <w:numPr>
+          <w:ilvl w:val="2"/>
+          <w:numId w:val="10"/>
+        </w:numPr>
+      </w:pPr>
+      <w:r>
+        <w:t>Adresselinje 1 og 2</w:t>
+      </w:r>
+    </w:p>
+    <w:p>
+      <w:pPr>
+        <w:pStyle w:val="Listeavsnitt"/>
+        <w:numPr>
+          <w:ilvl w:val="2"/>
+          <w:numId w:val="10"/>
+        </w:numPr>
+      </w:pPr>
+      <w:r>
+        <w:t>Postnummer</w:t>
+      </w:r>
+    </w:p>
+    <w:p>
+      <w:pPr>
+        <w:pStyle w:val="Listeavsnitt"/>
+        <w:numPr>
+          <w:ilvl w:val="2"/>
+          <w:numId w:val="10"/>
+        </w:numPr>
+      </w:pPr>
+      <w:r>
+        <w:t>Poststed</w:t>
+      </w:r>
+    </w:p>
+    <w:p>
+      <w:pPr>
+        <w:pStyle w:val="Listeavsnitt"/>
+        <w:numPr>
+          <w:ilvl w:val="0"/>
+          <w:numId w:val="16"/>
+        </w:numPr>
+      </w:pPr>
+      <w:r>
+        <w:t>T</w:t>
+      </w:r>
+      <w:proofErr w:type="spellStart"/>
+      <w:r>
+        <w:t xml:space="preserve">ilsynsobjektID </w:t>
+      </w:r>
+      <w:proofErr w:type="spellEnd"/>
+      <w:r>
+        <w:t>er primærnøkkelen i denne tabellen</w:t>
+      </w:r>
+    </w:p>
+    <w:p/>
+    <w:p>
+      <w:pPr>
+        <w:pStyle w:val="Overskrift2"/>
+      </w:pPr>
+      <w:r>
+        <w:t>Tilsynsrapporter</w:t>
+      </w:r>
+    </w:p>
+    <w:p/>
+    <w:p>
+      <w:pPr>
+        <w:pStyle w:val="Listeavsnitt"/>
+        <w:numPr>
+          <w:ilvl w:val="0"/>
+          <w:numId w:val="16"/>
+        </w:numPr>
+      </w:pPr>
+      <w:r>
+        <w:t>Denne tabellen inneholder informasjon om tilsynsrapporter utført på norske restauranter, og består av:</w:t>
+      </w:r>
+    </w:p>
+    <w:p>
+      <w:pPr>
+        <w:pStyle w:val="Listeavsnitt"/>
+        <w:numPr>
+          <w:ilvl w:val="0"/>
+          <w:numId w:val="17"/>
+        </w:numPr>
+      </w:pPr>
+      <w:proofErr w:type="spellStart"/>
+      <w:r>
+        <w:t>TilsynsID</w:t>
+      </w:r>
+      <w:proofErr w:type="spellEnd"/>
+    </w:p>
+    <w:p>
+      <w:pPr>
+        <w:pStyle w:val="Listeavsnitt"/>
+        <w:numPr>
+          <w:ilvl w:val="0"/>
+          <w:numId w:val="17"/>
+        </w:numPr>
+      </w:pPr>
+      <w:proofErr w:type="spellStart"/>
+      <w:r>
+        <w:t>Sakref</w:t>
+      </w:r>
+      <w:proofErr w:type="spellEnd"/>
+    </w:p>
+    <w:p>
+      <w:pPr>
+        <w:pStyle w:val="Listeavsnitt"/>
+        <w:numPr>
+          <w:ilvl w:val="0"/>
+          <w:numId w:val="17"/>
+        </w:numPr>
+      </w:pPr>
+      <w:r>
+        <w:lastRenderedPageBreak/>
+        <w:t>Status</w:t>
+      </w:r>
+    </w:p>
+    <w:p>
+      <w:pPr>
+        <w:pStyle w:val="Listeavsnitt"/>
+        <w:numPr>
+          <w:ilvl w:val="0"/>
+          <w:numId w:val="17"/>
+        </w:numPr>
+      </w:pPr>
+      <w:proofErr w:type="spellStart"/>
+      <w:r>
+        <w:t>TilsynsobjektID</w:t>
+      </w:r>
+      <w:proofErr w:type="spellEnd"/>
+    </w:p>
+    <w:p>
+      <w:pPr>
+        <w:pStyle w:val="Listeavsnitt"/>
+        <w:numPr>
+          <w:ilvl w:val="0"/>
+          <w:numId w:val="17"/>
+        </w:numPr>
+      </w:pPr>
+      <w:r>
+        <w:t>Dato</w:t>
+      </w:r>
+    </w:p>
+    <w:p>
+      <w:pPr>
+        <w:pStyle w:val="Listeavsnitt"/>
+        <w:numPr>
+          <w:ilvl w:val="0"/>
+          <w:numId w:val="17"/>
+        </w:numPr>
+      </w:pPr>
+      <w:r>
+        <w:t>Totalkarakter</w:t>
+      </w:r>
+      <w:r>
+        <w:t>/Smilefjeskarakter</w:t>
+      </w:r>
+    </w:p>
+    <w:p>
+      <w:pPr>
+        <w:pStyle w:val="Listeavsnitt"/>
+        <w:numPr>
+          <w:ilvl w:val="0"/>
+          <w:numId w:val="17"/>
+        </w:numPr>
+      </w:pPr>
+      <w:r>
+        <w:t>Tilsynsobjekttype</w:t>
+      </w:r>
+    </w:p>
+    <w:p>
+      <w:pPr>
+        <w:pStyle w:val="Listeavsnitt"/>
+        <w:numPr>
+          <w:ilvl w:val="0"/>
+          <w:numId w:val="17"/>
+        </w:numPr>
+      </w:pPr>
+      <w:proofErr w:type="spellStart"/>
+      <w:r>
+        <w:t>Karakter_Rutiner_Ledelse</w:t>
+      </w:r>
+      <w:proofErr w:type="spellEnd"/>
+    </w:p>
+    <w:p>
+      <w:pPr>
+        <w:pStyle w:val="Listeavsnitt"/>
+        <w:numPr>
+          <w:ilvl w:val="0"/>
+          <w:numId w:val="17"/>
+        </w:numPr>
+      </w:pPr>
+      <w:proofErr w:type="spellStart"/>
+      <w:r>
+        <w:t>Karakter_Lokaler_Utstyr</w:t>
+      </w:r>
+      <w:proofErr w:type="spellEnd"/>
+    </w:p>
+    <w:p>
+      <w:pPr>
+        <w:pStyle w:val="Listeavsnitt"/>
+        <w:numPr>
+          <w:ilvl w:val="0"/>
+          <w:numId w:val="17"/>
+        </w:numPr>
+      </w:pPr>
+      <w:proofErr w:type="spellStart"/>
+      <w:r>
+        <w:t>Karakter_Mathåntering_Tilberedning</w:t>
+      </w:r>
+      <w:proofErr w:type="spellEnd"/>
+    </w:p>
+    <w:p>
+      <w:pPr>
+        <w:pStyle w:val="Listeavsnitt"/>
+        <w:numPr>
+          <w:ilvl w:val="0"/>
+          <w:numId w:val="17"/>
+        </w:numPr>
+      </w:pPr>
+      <w:proofErr w:type="spellStart"/>
+      <w:r>
+        <w:t>Karakter_Merking_Sporbarheit</w:t>
+      </w:r>
+      <w:proofErr w:type="spellEnd"/>
+    </w:p>
+    <w:p>
+      <w:pPr>
+        <w:pStyle w:val="Listeavsnitt"/>
+        <w:numPr>
+          <w:ilvl w:val="0"/>
+          <w:numId w:val="16"/>
+        </w:numPr>
+      </w:pPr>
+      <w:proofErr w:type="spellStart"/>
+      <w:r>
+        <w:t>TilsynsID</w:t>
+      </w:r>
+      <w:proofErr w:type="spellEnd"/>
+      <w:r>
+        <w:t xml:space="preserve"> er primærnøkkel til denne tabellen</w:t>
+      </w:r>
+    </w:p>
+    <w:p>
+      <w:pPr>
+        <w:pStyle w:val="Listeavsnitt"/>
+        <w:numPr>
+          <w:ilvl w:val="0"/>
+          <w:numId w:val="16"/>
+        </w:numPr>
+      </w:pPr>
+      <w:proofErr w:type="spellStart"/>
+      <w:r>
+        <w:t>TilsynsobjektID</w:t>
+      </w:r>
+      <w:proofErr w:type="spellEnd"/>
+      <w:r>
+        <w:t xml:space="preserve"> er fremmednøkkel til Restauranter-tabellen.</w:t>
+      </w:r>
+    </w:p>
+    <w:p>
+      <w:pPr>
+        <w:pStyle w:val="Overskrift2"/>
+      </w:pPr>
+      <w:r>
+        <w:t>Kravpunkter</w:t>
+      </w:r>
+    </w:p>
+    <w:p>
+      <w:pPr>
+        <w:pStyle w:val="Listeavsnitt"/>
+        <w:numPr>
+          <w:ilvl w:val="0"/>
+          <w:numId w:val="16"/>
+        </w:numPr>
+      </w:pPr>
+      <w:r>
+        <w:t xml:space="preserve">Kravpunkter </w:t>
+      </w:r>
+      <w:r>
+        <w:t xml:space="preserve">er en tabell som inneholder alle kravene som en tilsynsrapport består av. Den er koblet sammen med tilsynsrapporten ved hjelp av fremmednøkkel og skal ha </w:t>
+      </w:r>
+      <w:proofErr w:type="spellStart"/>
+      <w:r>
+        <w:t>auto_increment</w:t>
+      </w:r>
+      <w:proofErr w:type="spellEnd"/>
+      <w:r>
+        <w:t xml:space="preserve"> på </w:t>
+      </w:r>
+      <w:proofErr w:type="spellStart"/>
+      <w:r>
+        <w:t>KravpunktsID</w:t>
+      </w:r>
+      <w:proofErr w:type="spellEnd"/>
+      <w:r>
+        <w:t>. Kravpunkter har følgende kolonner:</w:t>
+      </w:r>
+    </w:p>
+    <w:p>
+      <w:pPr>
+        <w:pStyle w:val="Listeavsnitt"/>
+        <w:numPr>
+          <w:ilvl w:val="0"/>
+          <w:numId w:val="19"/>
+        </w:numPr>
+      </w:pPr>
+      <w:proofErr w:type="spellStart"/>
+      <w:r>
+        <w:t>KravpunktsID</w:t>
+      </w:r>
+      <w:proofErr w:type="spellEnd"/>
+    </w:p>
+    <w:p>
+      <w:pPr>
+        <w:pStyle w:val="Listeavsnitt"/>
+        <w:numPr>
+          <w:ilvl w:val="0"/>
+          <w:numId w:val="19"/>
+        </w:numPr>
+      </w:pPr>
+      <w:proofErr w:type="spellStart"/>
+      <w:r>
+        <w:t>Tilsyn</w:t>
+      </w:r>
+      <w:r>
+        <w:t>ID</w:t>
+      </w:r>
+      <w:proofErr w:type="spellEnd"/>
+    </w:p>
+    <w:p>
+      <w:pPr>
+        <w:pStyle w:val="Listeavsnitt"/>
+        <w:numPr>
+          <w:ilvl w:val="0"/>
+          <w:numId w:val="19"/>
+        </w:numPr>
+      </w:pPr>
+      <w:r>
+        <w:t>Dato</w:t>
+      </w:r>
+    </w:p>
+    <w:p>
+      <w:pPr>
+        <w:pStyle w:val="Listeavsnitt"/>
+        <w:numPr>
+          <w:ilvl w:val="0"/>
+          <w:numId w:val="19"/>
+        </w:numPr>
+      </w:pPr>
+      <w:r>
+        <w:t>O</w:t>
+      </w:r>
+      <w:r>
+        <w:t>rdningsverdi</w:t>
+      </w:r>
+    </w:p>
+    <w:p>
+      <w:pPr>
+        <w:pStyle w:val="Listeavsnitt"/>
+        <w:numPr>
+          <w:ilvl w:val="0"/>
+          <w:numId w:val="19"/>
+        </w:numPr>
+      </w:pPr>
+      <w:r>
+        <w:t>K</w:t>
+      </w:r>
+      <w:r>
+        <w:t>ravpunktnavn</w:t>
+      </w:r>
+    </w:p>
+    <w:p>
+      <w:pPr>
+        <w:pStyle w:val="Listeavsnitt"/>
+        <w:numPr>
+          <w:ilvl w:val="0"/>
+          <w:numId w:val="19"/>
+        </w:numPr>
+      </w:pPr>
+      <w:r>
+        <w:t>Karakter</w:t>
+      </w:r>
+    </w:p>
+    <w:p>
+      <w:pPr>
+        <w:pStyle w:val="Listeavsnitt"/>
+        <w:numPr>
+          <w:ilvl w:val="0"/>
+          <w:numId w:val="19"/>
+        </w:numPr>
+      </w:pPr>
+      <w:r>
+        <w:t>Kommentar</w:t>
+      </w:r>
+    </w:p>
+    <w:p>
+      <w:pPr>
+        <w:pStyle w:val="Listeavsnitt"/>
+        <w:numPr>
+          <w:ilvl w:val="0"/>
+          <w:numId w:val="16"/>
+        </w:numPr>
+      </w:pPr>
+      <w:r>
+        <w:t xml:space="preserve"> </w:t>
+      </w:r>
+      <w:proofErr w:type="spellStart"/>
+      <w:r>
+        <w:t>KravpunktsID</w:t>
+      </w:r>
+      <w:proofErr w:type="spellEnd"/>
+      <w:r>
+        <w:t xml:space="preserve"> er </w:t>
+      </w:r>
+      <w:proofErr w:type="spellStart"/>
+      <w:r>
+        <w:t>auto_increment</w:t>
+      </w:r>
+      <w:proofErr w:type="spellEnd"/>
+      <w:r>
+        <w:t xml:space="preserve"> og fungerer som primærnøkkel for tabellen</w:t>
+      </w:r>
+    </w:p>
+    <w:p>
+      <w:pPr>
+        <w:pStyle w:val="Listeavsnitt"/>
+        <w:numPr>
+          <w:ilvl w:val="0"/>
+          <w:numId w:val="16"/>
+        </w:numPr>
+      </w:pPr>
+      <w:proofErr w:type="spellStart"/>
+      <w:r>
+        <w:t>TilsynsID</w:t>
+      </w:r>
+      <w:proofErr w:type="spellEnd"/>
+      <w:r>
+        <w:t xml:space="preserve"> er fremmednøkkel til </w:t>
+      </w:r>
+      <w:proofErr w:type="spellStart"/>
+      <w:r>
+        <w:t>Tilsynsrapportertabellen</w:t>
+      </w:r>
+      <w:proofErr w:type="spellEnd"/>
+      <w:r>
+        <w:t xml:space="preserve"> sin kolonne </w:t>
+      </w:r>
+      <w:proofErr w:type="spellStart"/>
+      <w:r>
+        <w:t>TilsynsID</w:t>
+      </w:r>
+      <w:proofErr w:type="spellEnd"/>
+      <w:r>
+        <w:t>.</w:t>
+      </w:r>
+    </w:p>
+    <w:p>
+      <w:pPr>
+        <w:pStyle w:val="Overskrift2"/>
+      </w:pPr>
+      <w:r>
+        <w:t>Brukerdatabase</w:t>
+      </w:r>
+    </w:p>
+    <w:p>
+      <w:pPr>
+        <w:pStyle w:val="Listeavsnitt"/>
+        <w:numPr>
+          <w:ilvl w:val="0"/>
+          <w:numId w:val="16"/>
+        </w:numPr>
+      </w:pPr>
+      <w:r>
+        <w:t>Vi skal ha tilgang til en Brukerdatabase som inneholder brukere som har tilgang</w:t>
+      </w:r>
+      <w:r>
+        <w:t xml:space="preserve"> til </w:t>
+      </w:r>
+      <w:r>
+        <w:t>å legge til, redigere eller slette tilsynsrapporter, eller tilsynsrapportkravpunkter.</w:t>
+      </w:r>
+      <w:r>
+        <w:br/>
+      </w:r>
+      <w:r>
+        <w:t>Det krever innlogging med passord for å gjøre endringer.</w:t>
+      </w:r>
+    </w:p>
+    <w:p>
+      <w:pPr>
+        <w:pStyle w:val="Listeavsnitt"/>
+        <w:numPr>
+          <w:ilvl w:val="0"/>
+          <w:numId w:val="16"/>
+        </w:numPr>
+      </w:pPr>
+      <w:r>
+        <w:t>Databasen skal inneholde følgende kolonner:</w:t>
+      </w:r>
+    </w:p>
+    <w:p>
+      <w:pPr>
+        <w:pStyle w:val="Listeavsnitt"/>
+        <w:numPr>
+          <w:ilvl w:val="0"/>
+          <w:numId w:val="18"/>
+        </w:numPr>
+      </w:pPr>
+      <w:proofErr w:type="spellStart"/>
+      <w:r>
+        <w:t>BrukerID</w:t>
+      </w:r>
+      <w:proofErr w:type="spellEnd"/>
+    </w:p>
+    <w:p>
+      <w:pPr>
+        <w:pStyle w:val="Listeavsnitt"/>
+        <w:numPr>
+          <w:ilvl w:val="0"/>
+          <w:numId w:val="18"/>
+        </w:numPr>
+      </w:pPr>
+      <w:r>
+        <w:t>Passord</w:t>
+      </w:r>
+    </w:p>
+    <w:p>
+      <w:pPr>
+        <w:pStyle w:val="Listeavsnitt"/>
+        <w:numPr>
+          <w:ilvl w:val="0"/>
+          <w:numId w:val="18"/>
+        </w:numPr>
+      </w:pPr>
+      <w:r>
+        <w:t>Fornavn</w:t>
+      </w:r>
+    </w:p>
+    <w:p>
+      <w:pPr>
+        <w:pStyle w:val="Listeavsnitt"/>
+        <w:numPr>
+          <w:ilvl w:val="0"/>
+          <w:numId w:val="18"/>
+        </w:numPr>
+      </w:pPr>
+      <w:r>
+        <w:t>Etternavn</w:t>
+      </w:r>
+    </w:p>
+    <w:p>
+      <w:pPr>
+        <w:pStyle w:val="Listeavsnitt"/>
+        <w:numPr>
+          <w:ilvl w:val="0"/>
+          <w:numId w:val="18"/>
+        </w:numPr>
+      </w:pPr>
+      <w:r>
+        <w:t>Telefonnummer</w:t>
+      </w:r>
+    </w:p>
+    <w:p>
+      <w:pPr>
+        <w:pStyle w:val="Listeavsnitt"/>
+        <w:numPr>
+          <w:ilvl w:val="0"/>
+          <w:numId w:val="18"/>
+        </w:numPr>
+      </w:pPr>
+      <w:proofErr w:type="spellStart"/>
+      <w:r>
+        <w:t>Adminrettighet</w:t>
+      </w:r>
+      <w:proofErr w:type="spellEnd"/>
+    </w:p>
+    <w:p>
+      <w:pPr>
+        <w:pStyle w:val="Listeavsnitt"/>
+        <w:numPr>
+          <w:ilvl w:val="0"/>
+          <w:numId w:val="16"/>
+        </w:numPr>
+      </w:pPr>
+      <w:r>
+        <w:t>B</w:t>
+      </w:r>
+      <w:proofErr w:type="spellStart"/>
+      <w:r>
+        <w:t xml:space="preserve">rukerID </w:t>
+      </w:r>
+      <w:proofErr w:type="spellEnd"/>
+      <w:r>
+        <w:t>er primærnøkkel i Brukerdatabasen.</w:t>
+      </w:r>
+    </w:p>
+    <w:p>
+      <w:pPr>
+        <w:pStyle w:val="Listeavsnitt"/>
+        <w:numPr>
+          <w:ilvl w:val="0"/>
+          <w:numId w:val="16"/>
+        </w:numPr>
+      </w:pPr>
+      <w:proofErr w:type="spellStart"/>
+      <w:r>
+        <w:t>Adminrettighet</w:t>
+      </w:r>
+      <w:proofErr w:type="spellEnd"/>
+      <w:r>
+        <w:t xml:space="preserve"> er en </w:t>
+      </w:r>
+      <w:proofErr w:type="spellStart"/>
+      <w:r>
+        <w:t>Boolean</w:t>
+      </w:r>
+      <w:proofErr w:type="spellEnd"/>
+      <w:r>
+        <w:t xml:space="preserve"> tenkt til å være True om du har rettighet til å </w:t>
+      </w:r>
+      <w:r>
+        <w:t>legge til, redigere eller slette tilsynsrapporter, eller tilsynsrapportkravpunkter.</w:t>
+      </w:r>
+    </w:p>
+    <w:p/>
+    <w:p>
+      <w:pPr>
+        <w:pStyle w:val="Overskrift1"/>
+      </w:pPr>
+      <w:r>
+        <w:t>Funksjonsbeskrivelse:</w:t>
+      </w:r>
+    </w:p>
+    <w:p>
       <w:bookmarkStart w:id="0" w:name="_GoBack"/>
       <w:bookmarkEnd w:id="0"/>
-      <w:r>
-        <w:t xml:space="preserve">skje) Vi ønsker at du ved hjelp av </w:t>
-      </w:r>
-      <w:r>
-        <w:t>GEO-lokasjon</w:t>
-      </w:r>
-      <w:r>
-        <w:t xml:space="preserve"> skal kunne finne de nærmeste restaurantene i forhold til brukerens </w:t>
-      </w:r>
-      <w:r>
-        <w:t>GEO-lokasjon</w:t>
-      </w:r>
-      <w:r>
-        <w:t xml:space="preserve">. </w:t>
-      </w:r>
-    </w:p>
-    <w:p>
-      <w:pPr>
-        <w:pStyle w:val="Listeavsnitt"/>
-        <w:numPr>
-          <w:ilvl w:val="0"/>
-          <w:numId w:val="6"/>
-        </w:numPr>
-      </w:pPr>
-      <w:r>
-        <w:t>(Kanskje) Et ønske til applikasjonen er at den skal kunne skille restauranter i forskjellige kategorier basert på %</w:t>
-      </w:r>
-      <w:proofErr w:type="spellStart"/>
-      <w:r>
-        <w:t>string</w:t>
-      </w:r>
-      <w:proofErr w:type="spellEnd"/>
-      <w:r>
-        <w:t xml:space="preserve">% som for eksempel: </w:t>
-      </w:r>
-    </w:p>
-    <w:p>
-      <w:pPr>
-        <w:pStyle w:val="Listeavsnitt"/>
-        <w:numPr>
-          <w:ilvl w:val="1"/>
-          <w:numId w:val="6"/>
-        </w:numPr>
-      </w:pPr>
-      <w:r>
-        <w:t>«kinesisk», «Kina», «China», «</w:t>
-      </w:r>
-      <w:proofErr w:type="spellStart"/>
-      <w:r>
-        <w:t>Asian</w:t>
-      </w:r>
-      <w:proofErr w:type="spellEnd"/>
-      <w:r>
-        <w:t>», «Thai», «Indian», «</w:t>
-      </w:r>
-      <w:proofErr w:type="spellStart"/>
-      <w:r>
-        <w:t>Tandoori</w:t>
-      </w:r>
-      <w:proofErr w:type="spellEnd"/>
-      <w:r>
-        <w:t>» o.l. som Asiatisk</w:t>
-      </w:r>
-    </w:p>
-    <w:p>
-      <w:pPr>
-        <w:pStyle w:val="Listeavsnitt"/>
-        <w:numPr>
-          <w:ilvl w:val="1"/>
-          <w:numId w:val="6"/>
-        </w:numPr>
-      </w:pPr>
-      <w:r>
-        <w:t>«Italia», «Pizza», «Pasta», «Milano», «</w:t>
-      </w:r>
-      <w:proofErr w:type="spellStart"/>
-      <w:r>
-        <w:t>Italy</w:t>
-      </w:r>
-      <w:proofErr w:type="spellEnd"/>
-      <w:r>
-        <w:t xml:space="preserve">» </w:t>
-      </w:r>
-      <w:proofErr w:type="spellStart"/>
-      <w:r>
-        <w:t>o.l</w:t>
-      </w:r>
-      <w:proofErr w:type="spellEnd"/>
-      <w:r>
-        <w:t xml:space="preserve"> som italiensk osv.</w:t>
-      </w:r>
-    </w:p>
-    <w:p>
-      <w:pPr>
-        <w:pStyle w:val="Listeavsnitt"/>
-        <w:numPr>
-          <w:ilvl w:val="0"/>
-          <w:numId w:val="6"/>
-        </w:numPr>
-      </w:pPr>
-      <w:r>
-        <w:t>En mobilvennlig versjon av webapplikasjonen skal fungere.</w:t>
-      </w:r>
-    </w:p>
-    <w:p>
-      <w:pPr>
-        <w:pStyle w:val="Listeavsnitt"/>
-        <w:numPr>
-          <w:ilvl w:val="0"/>
-          <w:numId w:val="6"/>
-        </w:numPr>
-      </w:pPr>
-      <w:r>
-        <w:t xml:space="preserve">Et morsomt alternativ som vår applikasjon </w:t>
-      </w:r>
-      <w:r>
-        <w:t xml:space="preserve">potensielt skal kunne utføre er å vise alle de dårligste restaurantene i et gitt området basert på postnummer og dårlige karakterer i tilsynsrapportene. </w:t>
-      </w:r>
-    </w:p>
-    <w:p>
-      <w:pPr>
-        <w:pStyle w:val="Listeavsnitt"/>
-        <w:numPr>
-          <w:ilvl w:val="0"/>
-          <w:numId w:val="6"/>
-        </w:numPr>
-      </w:pPr>
-      <w:r>
-        <w:t xml:space="preserve">Alle tilsynsrapportene har datoer tilknyttet. Applikasjonen skal vise hvor lenge siden det var sist tilsyn ble utført og basert på egne satte regler skal den gi beskjed om det er for lenge siden det ble utført et nytt tilsyn. </w:t>
-      </w:r>
-    </w:p>
-    <w:p>
-      <w:pPr>
-        <w:pStyle w:val="Overskrift2"/>
-      </w:pPr>
-      <w:r>
-        <w:t>Hvem skal benytte applikasjonen</w:t>
-      </w:r>
-    </w:p>
-    <w:p>
-      <w:r>
-        <w:t xml:space="preserve">Applikasjonen er ment for alle som er interessert i å hente informasjon om restauranter. Det kan være folk som ønsker å spise på et nytt sted, eller mennesker som ønsker å sjekke utestedets </w:t>
-      </w:r>
+    </w:p>
+    <w:p/>
+    <w:p>
+      <w:pPr>
+        <w:pStyle w:val="Overskrift1"/>
+      </w:pPr>
       <w:r>
         <w:lastRenderedPageBreak/>
-        <w:t xml:space="preserve">tilsynsrapporter. Vi ønsker å innføre et nytt kvalitetsstempel som kan gjøre applikasjonen mer populær enn alternative applikasjoner på nettet. </w:t>
-      </w:r>
-    </w:p>
-    <w:p>
-      <w:r>
-        <w:t xml:space="preserve">Vår applikasjon har samlet funksjonalitet som er attraktiv fra flere steder, og gjort den tilgjengelig på et sted. Eksempel er GEO-lokasjon og restaurantsøk fra Google koblet sammen med Matportalen.no sin Smilefjes-oversikt. Dette gjør den attraktiv for mange brukere. </w:t>
-      </w:r>
-    </w:p>
-    <w:p>
-      <w:r>
-        <w:t xml:space="preserve">Vi ser at restauranteiere også kan ha ønske om å bruke applikasjonen til å sjekke konkurransen på restauranter i </w:t>
-      </w:r>
-      <w:proofErr w:type="gramStart"/>
-      <w:r>
-        <w:t>sitt nærområdet</w:t>
-      </w:r>
-      <w:proofErr w:type="gramEnd"/>
-      <w:r>
-        <w:t xml:space="preserve">. </w:t>
-      </w:r>
-    </w:p>
-    <w:p/>
-    <w:p/>
-    <w:p>
-      <w:pPr>
-        <w:pStyle w:val="Overskrift1"/>
-      </w:pPr>
+        <w:t xml:space="preserve">Andre </w:t>
+      </w:r>
       <w:r>
         <w:t xml:space="preserve">Ideer: </w:t>
       </w:r>
@@ -704,6 +1486,92 @@
 <file path=word/numbering.xml><?xml version="1.0" encoding="utf-8"?>
 <w:numbering xmlns:wpc="http://schemas.microsoft.com/office/word/2010/wordprocessingCanvas" xmlns:cx="http://schemas.microsoft.com/office/drawing/2014/chartex" xmlns:cx1="http://schemas.microsoft.com/office/drawing/2015/9/8/chartex" xmlns:cx2="http://schemas.microsoft.com/office/drawing/2015/10/21/chartex" xmlns:cx3="http://schemas.microsoft.com/office/drawing/2016/5/9/chartex" xmlns:cx4="http://schemas.microsoft.com/office/drawing/2016/5/10/chartex" xmlns:cx5="http://schemas.microsoft.com/office/drawing/2016/5/11/chartex" xmlns:cx6="http://schemas.microsoft.com/office/drawing/2016/5/12/chartex" xmlns:cx7="http://schemas.microsoft.com/office/drawing/2016/5/13/chartex" xmlns:cx8="http://schemas.microsoft.com/office/drawing/2016/5/14/chartex" xmlns:mc="http://schemas.openxmlformats.org/markup-compatibility/2006" xmlns:aink="http://schemas.microsoft.com/office/drawing/2016/ink" xmlns:am3d="http://schemas.microsoft.com/office/drawing/2017/model3d" xmlns:o="urn:schemas-microsoft-com:office:office" xmlns:r="http://schemas.openxmlformats.org/officeDocument/2006/relationships" xmlns:m="http://schemas.openxmlformats.org/officeDocument/2006/math" xmlns:v="urn:schemas-microsoft-com:vml" xmlns:wp14="http://schemas.microsoft.com/office/word/2010/wordprocessingDrawing" xmlns:wp="http://schemas.openxmlformats.org/drawingml/2006/wordprocessingDrawing" xmlns:w10="urn:schemas-microsoft-com:office:word" xmlns:w="http://schemas.openxmlformats.org/wordprocessingml/2006/main" xmlns:w14="http://schemas.microsoft.com/office/word/2010/wordml" xmlns:w15="http://schemas.microsoft.com/office/word/2012/wordml" xmlns:w16cid="http://schemas.microsoft.com/office/word/2016/wordml/cid" xmlns:w16se="http://schemas.microsoft.com/office/word/2015/wordml/symex" xmlns:wpg="http://schemas.microsoft.com/office/word/2010/wordprocessingGroup" xmlns:wpi="http://schemas.microsoft.com/office/word/2010/wordprocessingInk" xmlns:wne="http://schemas.microsoft.com/office/word/2006/wordml" xmlns:wps="http://schemas.microsoft.com/office/word/2010/wordprocessingShape" mc:Ignorable="w14 w15 w16se w16cid wp14">
   <w:abstractNum w:abstractNumId="0" w15:restartNumberingAfterBreak="0">
+    <w:nsid w:val="0A4517FB"/>
+    <w:multiLevelType w:val="hybridMultilevel"/>
+    <w:tmpl w:val="5FEE8E96"/>
+    <w:lvl w:ilvl="0" w:tplc="0414001B">
+      <w:start w:val="1"/>
+      <w:numFmt w:val="lowerRoman"/>
+      <w:lvlText w:val="%1."/>
+      <w:lvlJc w:val="right"/>
+      <w:pPr>
+        <w:ind w:left="2340" w:hanging="360"/>
+      </w:pPr>
+    </w:lvl>
+    <w:lvl w:ilvl="1" w:tplc="04140019" w:tentative="1">
+      <w:start w:val="1"/>
+      <w:numFmt w:val="lowerLetter"/>
+      <w:lvlText w:val="%2."/>
+      <w:lvlJc w:val="left"/>
+      <w:pPr>
+        <w:ind w:left="3060" w:hanging="360"/>
+      </w:pPr>
+    </w:lvl>
+    <w:lvl w:ilvl="2" w:tplc="0414001B" w:tentative="1">
+      <w:start w:val="1"/>
+      <w:numFmt w:val="lowerRoman"/>
+      <w:lvlText w:val="%3."/>
+      <w:lvlJc w:val="right"/>
+      <w:pPr>
+        <w:ind w:left="3780" w:hanging="180"/>
+      </w:pPr>
+    </w:lvl>
+    <w:lvl w:ilvl="3" w:tplc="0414000F" w:tentative="1">
+      <w:start w:val="1"/>
+      <w:numFmt w:val="decimal"/>
+      <w:lvlText w:val="%4."/>
+      <w:lvlJc w:val="left"/>
+      <w:pPr>
+        <w:ind w:left="4500" w:hanging="360"/>
+      </w:pPr>
+    </w:lvl>
+    <w:lvl w:ilvl="4" w:tplc="04140019" w:tentative="1">
+      <w:start w:val="1"/>
+      <w:numFmt w:val="lowerLetter"/>
+      <w:lvlText w:val="%5."/>
+      <w:lvlJc w:val="left"/>
+      <w:pPr>
+        <w:ind w:left="5220" w:hanging="360"/>
+      </w:pPr>
+    </w:lvl>
+    <w:lvl w:ilvl="5" w:tplc="0414001B" w:tentative="1">
+      <w:start w:val="1"/>
+      <w:numFmt w:val="lowerRoman"/>
+      <w:lvlText w:val="%6."/>
+      <w:lvlJc w:val="right"/>
+      <w:pPr>
+        <w:ind w:left="5940" w:hanging="180"/>
+      </w:pPr>
+    </w:lvl>
+    <w:lvl w:ilvl="6" w:tplc="0414000F" w:tentative="1">
+      <w:start w:val="1"/>
+      <w:numFmt w:val="decimal"/>
+      <w:lvlText w:val="%7."/>
+      <w:lvlJc w:val="left"/>
+      <w:pPr>
+        <w:ind w:left="6660" w:hanging="360"/>
+      </w:pPr>
+    </w:lvl>
+    <w:lvl w:ilvl="7" w:tplc="04140019" w:tentative="1">
+      <w:start w:val="1"/>
+      <w:numFmt w:val="lowerLetter"/>
+      <w:lvlText w:val="%8."/>
+      <w:lvlJc w:val="left"/>
+      <w:pPr>
+        <w:ind w:left="7380" w:hanging="360"/>
+      </w:pPr>
+    </w:lvl>
+    <w:lvl w:ilvl="8" w:tplc="0414001B" w:tentative="1">
+      <w:start w:val="1"/>
+      <w:numFmt w:val="lowerRoman"/>
+      <w:lvlText w:val="%9."/>
+      <w:lvlJc w:val="right"/>
+      <w:pPr>
+        <w:ind w:left="8100" w:hanging="180"/>
+      </w:pPr>
+    </w:lvl>
+  </w:abstractNum>
+  <w:abstractNum w:abstractNumId="1" w15:restartNumberingAfterBreak="0">
     <w:nsid w:val="0DB053DA"/>
     <w:multiLevelType w:val="hybridMultilevel"/>
     <w:tmpl w:val="43BAC16A"/>
@@ -792,7 +1660,105 @@
       </w:pPr>
     </w:lvl>
   </w:abstractNum>
-  <w:abstractNum w:abstractNumId="1" w15:restartNumberingAfterBreak="0">
+  <w:abstractNum w:abstractNumId="2" w15:restartNumberingAfterBreak="0">
+    <w:nsid w:val="12185820"/>
+    <w:multiLevelType w:val="hybridMultilevel"/>
+    <w:tmpl w:val="F4C02698"/>
+    <w:lvl w:ilvl="0" w:tplc="8C8EBCBA">
+      <w:start w:val="1"/>
+      <w:numFmt w:val="decimal"/>
+      <w:lvlText w:val="%1."/>
+      <w:lvlJc w:val="left"/>
+      <w:pPr>
+        <w:ind w:left="720" w:hanging="360"/>
+      </w:pPr>
+      <w:rPr>
+        <w:rFonts w:asciiTheme="minorHAnsi" w:eastAsiaTheme="minorHAnsi" w:hAnsiTheme="minorHAnsi" w:cstheme="minorBidi"/>
+      </w:rPr>
+    </w:lvl>
+    <w:lvl w:ilvl="1" w:tplc="0D421740">
+      <w:start w:val="1"/>
+      <w:numFmt w:val="decimal"/>
+      <w:lvlText w:val="%2."/>
+      <w:lvlJc w:val="left"/>
+      <w:pPr>
+        <w:ind w:left="1440" w:hanging="360"/>
+      </w:pPr>
+      <w:rPr>
+        <w:rFonts w:asciiTheme="minorHAnsi" w:eastAsiaTheme="minorHAnsi" w:hAnsiTheme="minorHAnsi" w:cstheme="minorBidi"/>
+      </w:rPr>
+    </w:lvl>
+    <w:lvl w:ilvl="2" w:tplc="0414001B">
+      <w:start w:val="1"/>
+      <w:numFmt w:val="lowerRoman"/>
+      <w:lvlText w:val="%3."/>
+      <w:lvlJc w:val="right"/>
+      <w:pPr>
+        <w:ind w:left="2160" w:hanging="180"/>
+      </w:pPr>
+    </w:lvl>
+    <w:lvl w:ilvl="3" w:tplc="0414000F">
+      <w:start w:val="1"/>
+      <w:numFmt w:val="decimal"/>
+      <w:lvlText w:val="%4."/>
+      <w:lvlJc w:val="left"/>
+      <w:pPr>
+        <w:ind w:left="2880" w:hanging="360"/>
+      </w:pPr>
+    </w:lvl>
+    <w:lvl w:ilvl="4" w:tplc="E64A4182">
+      <w:start w:val="1"/>
+      <w:numFmt w:val="upperLetter"/>
+      <w:lvlText w:val="%5."/>
+      <w:lvlJc w:val="left"/>
+      <w:pPr>
+        <w:ind w:left="3600" w:hanging="360"/>
+      </w:pPr>
+      <w:rPr>
+        <w:rFonts w:hint="default"/>
+      </w:rPr>
+    </w:lvl>
+    <w:lvl w:ilvl="5" w:tplc="0AC43F56">
+      <w:start w:val="5"/>
+      <w:numFmt w:val="decimal"/>
+      <w:lvlText w:val="%6"/>
+      <w:lvlJc w:val="left"/>
+      <w:pPr>
+        <w:ind w:left="4500" w:hanging="360"/>
+      </w:pPr>
+      <w:rPr>
+        <w:rFonts w:hint="default"/>
+      </w:rPr>
+    </w:lvl>
+    <w:lvl w:ilvl="6" w:tplc="0414000F" w:tentative="1">
+      <w:start w:val="1"/>
+      <w:numFmt w:val="decimal"/>
+      <w:lvlText w:val="%7."/>
+      <w:lvlJc w:val="left"/>
+      <w:pPr>
+        <w:ind w:left="5040" w:hanging="360"/>
+      </w:pPr>
+    </w:lvl>
+    <w:lvl w:ilvl="7" w:tplc="04140019" w:tentative="1">
+      <w:start w:val="1"/>
+      <w:numFmt w:val="lowerLetter"/>
+      <w:lvlText w:val="%8."/>
+      <w:lvlJc w:val="left"/>
+      <w:pPr>
+        <w:ind w:left="5760" w:hanging="360"/>
+      </w:pPr>
+    </w:lvl>
+    <w:lvl w:ilvl="8" w:tplc="0414001B" w:tentative="1">
+      <w:start w:val="1"/>
+      <w:numFmt w:val="lowerRoman"/>
+      <w:lvlText w:val="%9."/>
+      <w:lvlJc w:val="right"/>
+      <w:pPr>
+        <w:ind w:left="6480" w:hanging="180"/>
+      </w:pPr>
+    </w:lvl>
+  </w:abstractNum>
+  <w:abstractNum w:abstractNumId="3" w15:restartNumberingAfterBreak="0">
     <w:nsid w:val="19883BA3"/>
     <w:multiLevelType w:val="hybridMultilevel"/>
     <w:tmpl w:val="E0388736"/>
@@ -881,7 +1847,206 @@
       </w:pPr>
     </w:lvl>
   </w:abstractNum>
-  <w:abstractNum w:abstractNumId="2" w15:restartNumberingAfterBreak="0">
+  <w:abstractNum w:abstractNumId="4" w15:restartNumberingAfterBreak="0">
+    <w:nsid w:val="1ACF1CF7"/>
+    <w:multiLevelType w:val="hybridMultilevel"/>
+    <w:tmpl w:val="DB887956"/>
+    <w:lvl w:ilvl="0" w:tplc="0414000B">
+      <w:start w:val="1"/>
+      <w:numFmt w:val="bullet"/>
+      <w:lvlText w:val=""/>
+      <w:lvlJc w:val="left"/>
+      <w:pPr>
+        <w:ind w:left="720" w:hanging="360"/>
+      </w:pPr>
+      <w:rPr>
+        <w:rFonts w:ascii="Wingdings" w:hAnsi="Wingdings" w:hint="default"/>
+      </w:rPr>
+    </w:lvl>
+    <w:lvl w:ilvl="1" w:tplc="04140003" w:tentative="1">
+      <w:start w:val="1"/>
+      <w:numFmt w:val="bullet"/>
+      <w:lvlText w:val="o"/>
+      <w:lvlJc w:val="left"/>
+      <w:pPr>
+        <w:ind w:left="1440" w:hanging="360"/>
+      </w:pPr>
+      <w:rPr>
+        <w:rFonts w:ascii="Courier New" w:hAnsi="Courier New" w:cs="Courier New" w:hint="default"/>
+      </w:rPr>
+    </w:lvl>
+    <w:lvl w:ilvl="2" w:tplc="04140005" w:tentative="1">
+      <w:start w:val="1"/>
+      <w:numFmt w:val="bullet"/>
+      <w:lvlText w:val=""/>
+      <w:lvlJc w:val="left"/>
+      <w:pPr>
+        <w:ind w:left="2160" w:hanging="360"/>
+      </w:pPr>
+      <w:rPr>
+        <w:rFonts w:ascii="Wingdings" w:hAnsi="Wingdings" w:hint="default"/>
+      </w:rPr>
+    </w:lvl>
+    <w:lvl w:ilvl="3" w:tplc="04140001" w:tentative="1">
+      <w:start w:val="1"/>
+      <w:numFmt w:val="bullet"/>
+      <w:lvlText w:val=""/>
+      <w:lvlJc w:val="left"/>
+      <w:pPr>
+        <w:ind w:left="2880" w:hanging="360"/>
+      </w:pPr>
+      <w:rPr>
+        <w:rFonts w:ascii="Symbol" w:hAnsi="Symbol" w:hint="default"/>
+      </w:rPr>
+    </w:lvl>
+    <w:lvl w:ilvl="4" w:tplc="04140003" w:tentative="1">
+      <w:start w:val="1"/>
+      <w:numFmt w:val="bullet"/>
+      <w:lvlText w:val="o"/>
+      <w:lvlJc w:val="left"/>
+      <w:pPr>
+        <w:ind w:left="3600" w:hanging="360"/>
+      </w:pPr>
+      <w:rPr>
+        <w:rFonts w:ascii="Courier New" w:hAnsi="Courier New" w:cs="Courier New" w:hint="default"/>
+      </w:rPr>
+    </w:lvl>
+    <w:lvl w:ilvl="5" w:tplc="04140005" w:tentative="1">
+      <w:start w:val="1"/>
+      <w:numFmt w:val="bullet"/>
+      <w:lvlText w:val=""/>
+      <w:lvlJc w:val="left"/>
+      <w:pPr>
+        <w:ind w:left="4320" w:hanging="360"/>
+      </w:pPr>
+      <w:rPr>
+        <w:rFonts w:ascii="Wingdings" w:hAnsi="Wingdings" w:hint="default"/>
+      </w:rPr>
+    </w:lvl>
+    <w:lvl w:ilvl="6" w:tplc="04140001" w:tentative="1">
+      <w:start w:val="1"/>
+      <w:numFmt w:val="bullet"/>
+      <w:lvlText w:val=""/>
+      <w:lvlJc w:val="left"/>
+      <w:pPr>
+        <w:ind w:left="5040" w:hanging="360"/>
+      </w:pPr>
+      <w:rPr>
+        <w:rFonts w:ascii="Symbol" w:hAnsi="Symbol" w:hint="default"/>
+      </w:rPr>
+    </w:lvl>
+    <w:lvl w:ilvl="7" w:tplc="04140003" w:tentative="1">
+      <w:start w:val="1"/>
+      <w:numFmt w:val="bullet"/>
+      <w:lvlText w:val="o"/>
+      <w:lvlJc w:val="left"/>
+      <w:pPr>
+        <w:ind w:left="5760" w:hanging="360"/>
+      </w:pPr>
+      <w:rPr>
+        <w:rFonts w:ascii="Courier New" w:hAnsi="Courier New" w:cs="Courier New" w:hint="default"/>
+      </w:rPr>
+    </w:lvl>
+    <w:lvl w:ilvl="8" w:tplc="04140005" w:tentative="1">
+      <w:start w:val="1"/>
+      <w:numFmt w:val="bullet"/>
+      <w:lvlText w:val=""/>
+      <w:lvlJc w:val="left"/>
+      <w:pPr>
+        <w:ind w:left="6480" w:hanging="360"/>
+      </w:pPr>
+      <w:rPr>
+        <w:rFonts w:ascii="Wingdings" w:hAnsi="Wingdings" w:hint="default"/>
+      </w:rPr>
+    </w:lvl>
+  </w:abstractNum>
+  <w:abstractNum w:abstractNumId="5" w15:restartNumberingAfterBreak="0">
+    <w:nsid w:val="1B164E43"/>
+    <w:multiLevelType w:val="hybridMultilevel"/>
+    <w:tmpl w:val="8CC25B76"/>
+    <w:lvl w:ilvl="0" w:tplc="04140019">
+      <w:start w:val="1"/>
+      <w:numFmt w:val="lowerLetter"/>
+      <w:lvlText w:val="%1."/>
+      <w:lvlJc w:val="left"/>
+      <w:pPr>
+        <w:ind w:left="1440" w:hanging="360"/>
+      </w:pPr>
+    </w:lvl>
+    <w:lvl w:ilvl="1" w:tplc="04140019" w:tentative="1">
+      <w:start w:val="1"/>
+      <w:numFmt w:val="lowerLetter"/>
+      <w:lvlText w:val="%2."/>
+      <w:lvlJc w:val="left"/>
+      <w:pPr>
+        <w:ind w:left="2160" w:hanging="360"/>
+      </w:pPr>
+    </w:lvl>
+    <w:lvl w:ilvl="2" w:tplc="0414001B" w:tentative="1">
+      <w:start w:val="1"/>
+      <w:numFmt w:val="lowerRoman"/>
+      <w:lvlText w:val="%3."/>
+      <w:lvlJc w:val="right"/>
+      <w:pPr>
+        <w:ind w:left="2880" w:hanging="180"/>
+      </w:pPr>
+    </w:lvl>
+    <w:lvl w:ilvl="3" w:tplc="0414000F" w:tentative="1">
+      <w:start w:val="1"/>
+      <w:numFmt w:val="decimal"/>
+      <w:lvlText w:val="%4."/>
+      <w:lvlJc w:val="left"/>
+      <w:pPr>
+        <w:ind w:left="3600" w:hanging="360"/>
+      </w:pPr>
+    </w:lvl>
+    <w:lvl w:ilvl="4" w:tplc="04140019" w:tentative="1">
+      <w:start w:val="1"/>
+      <w:numFmt w:val="lowerLetter"/>
+      <w:lvlText w:val="%5."/>
+      <w:lvlJc w:val="left"/>
+      <w:pPr>
+        <w:ind w:left="4320" w:hanging="360"/>
+      </w:pPr>
+    </w:lvl>
+    <w:lvl w:ilvl="5" w:tplc="0414001B" w:tentative="1">
+      <w:start w:val="1"/>
+      <w:numFmt w:val="lowerRoman"/>
+      <w:lvlText w:val="%6."/>
+      <w:lvlJc w:val="right"/>
+      <w:pPr>
+        <w:ind w:left="5040" w:hanging="180"/>
+      </w:pPr>
+    </w:lvl>
+    <w:lvl w:ilvl="6" w:tplc="0414000F" w:tentative="1">
+      <w:start w:val="1"/>
+      <w:numFmt w:val="decimal"/>
+      <w:lvlText w:val="%7."/>
+      <w:lvlJc w:val="left"/>
+      <w:pPr>
+        <w:ind w:left="5760" w:hanging="360"/>
+      </w:pPr>
+    </w:lvl>
+    <w:lvl w:ilvl="7" w:tplc="04140019" w:tentative="1">
+      <w:start w:val="1"/>
+      <w:numFmt w:val="lowerLetter"/>
+      <w:lvlText w:val="%8."/>
+      <w:lvlJc w:val="left"/>
+      <w:pPr>
+        <w:ind w:left="6480" w:hanging="360"/>
+      </w:pPr>
+    </w:lvl>
+    <w:lvl w:ilvl="8" w:tplc="0414001B" w:tentative="1">
+      <w:start w:val="1"/>
+      <w:numFmt w:val="lowerRoman"/>
+      <w:lvlText w:val="%9."/>
+      <w:lvlJc w:val="right"/>
+      <w:pPr>
+        <w:ind w:left="7200" w:hanging="180"/>
+      </w:pPr>
+    </w:lvl>
+  </w:abstractNum>
+  <w:abstractNum w:abstractNumId="6" w15:restartNumberingAfterBreak="0">
     <w:nsid w:val="20826610"/>
     <w:multiLevelType w:val="hybridMultilevel"/>
     <w:tmpl w:val="EBDCFF6A"/>
@@ -994,7 +2159,179 @@
       </w:rPr>
     </w:lvl>
   </w:abstractNum>
-  <w:abstractNum w:abstractNumId="3" w15:restartNumberingAfterBreak="0">
+  <w:abstractNum w:abstractNumId="7" w15:restartNumberingAfterBreak="0">
+    <w:nsid w:val="2669498B"/>
+    <w:multiLevelType w:val="hybridMultilevel"/>
+    <w:tmpl w:val="5FEE8E96"/>
+    <w:lvl w:ilvl="0" w:tplc="0414001B">
+      <w:start w:val="1"/>
+      <w:numFmt w:val="lowerRoman"/>
+      <w:lvlText w:val="%1."/>
+      <w:lvlJc w:val="right"/>
+      <w:pPr>
+        <w:ind w:left="2340" w:hanging="360"/>
+      </w:pPr>
+    </w:lvl>
+    <w:lvl w:ilvl="1" w:tplc="04140019" w:tentative="1">
+      <w:start w:val="1"/>
+      <w:numFmt w:val="lowerLetter"/>
+      <w:lvlText w:val="%2."/>
+      <w:lvlJc w:val="left"/>
+      <w:pPr>
+        <w:ind w:left="3060" w:hanging="360"/>
+      </w:pPr>
+    </w:lvl>
+    <w:lvl w:ilvl="2" w:tplc="0414001B" w:tentative="1">
+      <w:start w:val="1"/>
+      <w:numFmt w:val="lowerRoman"/>
+      <w:lvlText w:val="%3."/>
+      <w:lvlJc w:val="right"/>
+      <w:pPr>
+        <w:ind w:left="3780" w:hanging="180"/>
+      </w:pPr>
+    </w:lvl>
+    <w:lvl w:ilvl="3" w:tplc="0414000F" w:tentative="1">
+      <w:start w:val="1"/>
+      <w:numFmt w:val="decimal"/>
+      <w:lvlText w:val="%4."/>
+      <w:lvlJc w:val="left"/>
+      <w:pPr>
+        <w:ind w:left="4500" w:hanging="360"/>
+      </w:pPr>
+    </w:lvl>
+    <w:lvl w:ilvl="4" w:tplc="04140019" w:tentative="1">
+      <w:start w:val="1"/>
+      <w:numFmt w:val="lowerLetter"/>
+      <w:lvlText w:val="%5."/>
+      <w:lvlJc w:val="left"/>
+      <w:pPr>
+        <w:ind w:left="5220" w:hanging="360"/>
+      </w:pPr>
+    </w:lvl>
+    <w:lvl w:ilvl="5" w:tplc="0414001B" w:tentative="1">
+      <w:start w:val="1"/>
+      <w:numFmt w:val="lowerRoman"/>
+      <w:lvlText w:val="%6."/>
+      <w:lvlJc w:val="right"/>
+      <w:pPr>
+        <w:ind w:left="5940" w:hanging="180"/>
+      </w:pPr>
+    </w:lvl>
+    <w:lvl w:ilvl="6" w:tplc="0414000F" w:tentative="1">
+      <w:start w:val="1"/>
+      <w:numFmt w:val="decimal"/>
+      <w:lvlText w:val="%7."/>
+      <w:lvlJc w:val="left"/>
+      <w:pPr>
+        <w:ind w:left="6660" w:hanging="360"/>
+      </w:pPr>
+    </w:lvl>
+    <w:lvl w:ilvl="7" w:tplc="04140019" w:tentative="1">
+      <w:start w:val="1"/>
+      <w:numFmt w:val="lowerLetter"/>
+      <w:lvlText w:val="%8."/>
+      <w:lvlJc w:val="left"/>
+      <w:pPr>
+        <w:ind w:left="7380" w:hanging="360"/>
+      </w:pPr>
+    </w:lvl>
+    <w:lvl w:ilvl="8" w:tplc="0414001B" w:tentative="1">
+      <w:start w:val="1"/>
+      <w:numFmt w:val="lowerRoman"/>
+      <w:lvlText w:val="%9."/>
+      <w:lvlJc w:val="right"/>
+      <w:pPr>
+        <w:ind w:left="8100" w:hanging="180"/>
+      </w:pPr>
+    </w:lvl>
+  </w:abstractNum>
+  <w:abstractNum w:abstractNumId="8" w15:restartNumberingAfterBreak="0">
+    <w:nsid w:val="28FE50AC"/>
+    <w:multiLevelType w:val="hybridMultilevel"/>
+    <w:tmpl w:val="8CC25B76"/>
+    <w:lvl w:ilvl="0" w:tplc="04140019">
+      <w:start w:val="1"/>
+      <w:numFmt w:val="lowerLetter"/>
+      <w:lvlText w:val="%1."/>
+      <w:lvlJc w:val="left"/>
+      <w:pPr>
+        <w:ind w:left="1440" w:hanging="360"/>
+      </w:pPr>
+    </w:lvl>
+    <w:lvl w:ilvl="1" w:tplc="04140019" w:tentative="1">
+      <w:start w:val="1"/>
+      <w:numFmt w:val="lowerLetter"/>
+      <w:lvlText w:val="%2."/>
+      <w:lvlJc w:val="left"/>
+      <w:pPr>
+        <w:ind w:left="2160" w:hanging="360"/>
+      </w:pPr>
+    </w:lvl>
+    <w:lvl w:ilvl="2" w:tplc="0414001B" w:tentative="1">
+      <w:start w:val="1"/>
+      <w:numFmt w:val="lowerRoman"/>
+      <w:lvlText w:val="%3."/>
+      <w:lvlJc w:val="right"/>
+      <w:pPr>
+        <w:ind w:left="2880" w:hanging="180"/>
+      </w:pPr>
+    </w:lvl>
+    <w:lvl w:ilvl="3" w:tplc="0414000F" w:tentative="1">
+      <w:start w:val="1"/>
+      <w:numFmt w:val="decimal"/>
+      <w:lvlText w:val="%4."/>
+      <w:lvlJc w:val="left"/>
+      <w:pPr>
+        <w:ind w:left="3600" w:hanging="360"/>
+      </w:pPr>
+    </w:lvl>
+    <w:lvl w:ilvl="4" w:tplc="04140019" w:tentative="1">
+      <w:start w:val="1"/>
+      <w:numFmt w:val="lowerLetter"/>
+      <w:lvlText w:val="%5."/>
+      <w:lvlJc w:val="left"/>
+      <w:pPr>
+        <w:ind w:left="4320" w:hanging="360"/>
+      </w:pPr>
+    </w:lvl>
+    <w:lvl w:ilvl="5" w:tplc="0414001B" w:tentative="1">
+      <w:start w:val="1"/>
+      <w:numFmt w:val="lowerRoman"/>
+      <w:lvlText w:val="%6."/>
+      <w:lvlJc w:val="right"/>
+      <w:pPr>
+        <w:ind w:left="5040" w:hanging="180"/>
+      </w:pPr>
+    </w:lvl>
+    <w:lvl w:ilvl="6" w:tplc="0414000F" w:tentative="1">
+      <w:start w:val="1"/>
+      <w:numFmt w:val="decimal"/>
+      <w:lvlText w:val="%7."/>
+      <w:lvlJc w:val="left"/>
+      <w:pPr>
+        <w:ind w:left="5760" w:hanging="360"/>
+      </w:pPr>
+    </w:lvl>
+    <w:lvl w:ilvl="7" w:tplc="04140019" w:tentative="1">
+      <w:start w:val="1"/>
+      <w:numFmt w:val="lowerLetter"/>
+      <w:lvlText w:val="%8."/>
+      <w:lvlJc w:val="left"/>
+      <w:pPr>
+        <w:ind w:left="6480" w:hanging="360"/>
+      </w:pPr>
+    </w:lvl>
+    <w:lvl w:ilvl="8" w:tplc="0414001B" w:tentative="1">
+      <w:start w:val="1"/>
+      <w:numFmt w:val="lowerRoman"/>
+      <w:lvlText w:val="%9."/>
+      <w:lvlJc w:val="right"/>
+      <w:pPr>
+        <w:ind w:left="7200" w:hanging="180"/>
+      </w:pPr>
+    </w:lvl>
+  </w:abstractNum>
+  <w:abstractNum w:abstractNumId="9" w15:restartNumberingAfterBreak="0">
     <w:nsid w:val="2934680E"/>
     <w:multiLevelType w:val="hybridMultilevel"/>
     <w:tmpl w:val="56D6E712"/>
@@ -1086,7 +2423,7 @@
       </w:pPr>
     </w:lvl>
   </w:abstractNum>
-  <w:abstractNum w:abstractNumId="4" w15:restartNumberingAfterBreak="0">
+  <w:abstractNum w:abstractNumId="10" w15:restartNumberingAfterBreak="0">
     <w:nsid w:val="2B5630EC"/>
     <w:multiLevelType w:val="hybridMultilevel"/>
     <w:tmpl w:val="2F705038"/>
@@ -1199,7 +2536,179 @@
       </w:rPr>
     </w:lvl>
   </w:abstractNum>
-  <w:abstractNum w:abstractNumId="5" w15:restartNumberingAfterBreak="0">
+  <w:abstractNum w:abstractNumId="11" w15:restartNumberingAfterBreak="0">
+    <w:nsid w:val="2E12340C"/>
+    <w:multiLevelType w:val="hybridMultilevel"/>
+    <w:tmpl w:val="5FEE8E96"/>
+    <w:lvl w:ilvl="0" w:tplc="0414001B">
+      <w:start w:val="1"/>
+      <w:numFmt w:val="lowerRoman"/>
+      <w:lvlText w:val="%1."/>
+      <w:lvlJc w:val="right"/>
+      <w:pPr>
+        <w:ind w:left="2340" w:hanging="360"/>
+      </w:pPr>
+    </w:lvl>
+    <w:lvl w:ilvl="1" w:tplc="04140019" w:tentative="1">
+      <w:start w:val="1"/>
+      <w:numFmt w:val="lowerLetter"/>
+      <w:lvlText w:val="%2."/>
+      <w:lvlJc w:val="left"/>
+      <w:pPr>
+        <w:ind w:left="3060" w:hanging="360"/>
+      </w:pPr>
+    </w:lvl>
+    <w:lvl w:ilvl="2" w:tplc="0414001B" w:tentative="1">
+      <w:start w:val="1"/>
+      <w:numFmt w:val="lowerRoman"/>
+      <w:lvlText w:val="%3."/>
+      <w:lvlJc w:val="right"/>
+      <w:pPr>
+        <w:ind w:left="3780" w:hanging="180"/>
+      </w:pPr>
+    </w:lvl>
+    <w:lvl w:ilvl="3" w:tplc="0414000F" w:tentative="1">
+      <w:start w:val="1"/>
+      <w:numFmt w:val="decimal"/>
+      <w:lvlText w:val="%4."/>
+      <w:lvlJc w:val="left"/>
+      <w:pPr>
+        <w:ind w:left="4500" w:hanging="360"/>
+      </w:pPr>
+    </w:lvl>
+    <w:lvl w:ilvl="4" w:tplc="04140019" w:tentative="1">
+      <w:start w:val="1"/>
+      <w:numFmt w:val="lowerLetter"/>
+      <w:lvlText w:val="%5."/>
+      <w:lvlJc w:val="left"/>
+      <w:pPr>
+        <w:ind w:left="5220" w:hanging="360"/>
+      </w:pPr>
+    </w:lvl>
+    <w:lvl w:ilvl="5" w:tplc="0414001B" w:tentative="1">
+      <w:start w:val="1"/>
+      <w:numFmt w:val="lowerRoman"/>
+      <w:lvlText w:val="%6."/>
+      <w:lvlJc w:val="right"/>
+      <w:pPr>
+        <w:ind w:left="5940" w:hanging="180"/>
+      </w:pPr>
+    </w:lvl>
+    <w:lvl w:ilvl="6" w:tplc="0414000F" w:tentative="1">
+      <w:start w:val="1"/>
+      <w:numFmt w:val="decimal"/>
+      <w:lvlText w:val="%7."/>
+      <w:lvlJc w:val="left"/>
+      <w:pPr>
+        <w:ind w:left="6660" w:hanging="360"/>
+      </w:pPr>
+    </w:lvl>
+    <w:lvl w:ilvl="7" w:tplc="04140019" w:tentative="1">
+      <w:start w:val="1"/>
+      <w:numFmt w:val="lowerLetter"/>
+      <w:lvlText w:val="%8."/>
+      <w:lvlJc w:val="left"/>
+      <w:pPr>
+        <w:ind w:left="7380" w:hanging="360"/>
+      </w:pPr>
+    </w:lvl>
+    <w:lvl w:ilvl="8" w:tplc="0414001B" w:tentative="1">
+      <w:start w:val="1"/>
+      <w:numFmt w:val="lowerRoman"/>
+      <w:lvlText w:val="%9."/>
+      <w:lvlJc w:val="right"/>
+      <w:pPr>
+        <w:ind w:left="8100" w:hanging="180"/>
+      </w:pPr>
+    </w:lvl>
+  </w:abstractNum>
+  <w:abstractNum w:abstractNumId="12" w15:restartNumberingAfterBreak="0">
+    <w:nsid w:val="3E78514D"/>
+    <w:multiLevelType w:val="hybridMultilevel"/>
+    <w:tmpl w:val="8CC25B76"/>
+    <w:lvl w:ilvl="0" w:tplc="04140019">
+      <w:start w:val="1"/>
+      <w:numFmt w:val="lowerLetter"/>
+      <w:lvlText w:val="%1."/>
+      <w:lvlJc w:val="left"/>
+      <w:pPr>
+        <w:ind w:left="1440" w:hanging="360"/>
+      </w:pPr>
+    </w:lvl>
+    <w:lvl w:ilvl="1" w:tplc="04140019" w:tentative="1">
+      <w:start w:val="1"/>
+      <w:numFmt w:val="lowerLetter"/>
+      <w:lvlText w:val="%2."/>
+      <w:lvlJc w:val="left"/>
+      <w:pPr>
+        <w:ind w:left="2160" w:hanging="360"/>
+      </w:pPr>
+    </w:lvl>
+    <w:lvl w:ilvl="2" w:tplc="0414001B" w:tentative="1">
+      <w:start w:val="1"/>
+      <w:numFmt w:val="lowerRoman"/>
+      <w:lvlText w:val="%3."/>
+      <w:lvlJc w:val="right"/>
+      <w:pPr>
+        <w:ind w:left="2880" w:hanging="180"/>
+      </w:pPr>
+    </w:lvl>
+    <w:lvl w:ilvl="3" w:tplc="0414000F" w:tentative="1">
+      <w:start w:val="1"/>
+      <w:numFmt w:val="decimal"/>
+      <w:lvlText w:val="%4."/>
+      <w:lvlJc w:val="left"/>
+      <w:pPr>
+        <w:ind w:left="3600" w:hanging="360"/>
+      </w:pPr>
+    </w:lvl>
+    <w:lvl w:ilvl="4" w:tplc="04140019" w:tentative="1">
+      <w:start w:val="1"/>
+      <w:numFmt w:val="lowerLetter"/>
+      <w:lvlText w:val="%5."/>
+      <w:lvlJc w:val="left"/>
+      <w:pPr>
+        <w:ind w:left="4320" w:hanging="360"/>
+      </w:pPr>
+    </w:lvl>
+    <w:lvl w:ilvl="5" w:tplc="0414001B" w:tentative="1">
+      <w:start w:val="1"/>
+      <w:numFmt w:val="lowerRoman"/>
+      <w:lvlText w:val="%6."/>
+      <w:lvlJc w:val="right"/>
+      <w:pPr>
+        <w:ind w:left="5040" w:hanging="180"/>
+      </w:pPr>
+    </w:lvl>
+    <w:lvl w:ilvl="6" w:tplc="0414000F" w:tentative="1">
+      <w:start w:val="1"/>
+      <w:numFmt w:val="decimal"/>
+      <w:lvlText w:val="%7."/>
+      <w:lvlJc w:val="left"/>
+      <w:pPr>
+        <w:ind w:left="5760" w:hanging="360"/>
+      </w:pPr>
+    </w:lvl>
+    <w:lvl w:ilvl="7" w:tplc="04140019" w:tentative="1">
+      <w:start w:val="1"/>
+      <w:numFmt w:val="lowerLetter"/>
+      <w:lvlText w:val="%8."/>
+      <w:lvlJc w:val="left"/>
+      <w:pPr>
+        <w:ind w:left="6480" w:hanging="360"/>
+      </w:pPr>
+    </w:lvl>
+    <w:lvl w:ilvl="8" w:tplc="0414001B" w:tentative="1">
+      <w:start w:val="1"/>
+      <w:numFmt w:val="lowerRoman"/>
+      <w:lvlText w:val="%9."/>
+      <w:lvlJc w:val="right"/>
+      <w:pPr>
+        <w:ind w:left="7200" w:hanging="180"/>
+      </w:pPr>
+    </w:lvl>
+  </w:abstractNum>
+  <w:abstractNum w:abstractNumId="13" w15:restartNumberingAfterBreak="0">
     <w:nsid w:val="4D0160AA"/>
     <w:multiLevelType w:val="hybridMultilevel"/>
     <w:tmpl w:val="DE666DC8"/>
@@ -1288,7 +2797,96 @@
       </w:pPr>
     </w:lvl>
   </w:abstractNum>
-  <w:abstractNum w:abstractNumId="6" w15:restartNumberingAfterBreak="0">
+  <w:abstractNum w:abstractNumId="14" w15:restartNumberingAfterBreak="0">
+    <w:nsid w:val="62FD59FB"/>
+    <w:multiLevelType w:val="hybridMultilevel"/>
+    <w:tmpl w:val="FCB669FE"/>
+    <w:lvl w:ilvl="0" w:tplc="CF8EFAAA">
+      <w:start w:val="4"/>
+      <w:numFmt w:val="decimal"/>
+      <w:lvlText w:val="%1."/>
+      <w:lvlJc w:val="left"/>
+      <w:pPr>
+        <w:ind w:left="1080" w:hanging="360"/>
+      </w:pPr>
+      <w:rPr>
+        <w:rFonts w:hint="default"/>
+      </w:rPr>
+    </w:lvl>
+    <w:lvl w:ilvl="1" w:tplc="04140019" w:tentative="1">
+      <w:start w:val="1"/>
+      <w:numFmt w:val="lowerLetter"/>
+      <w:lvlText w:val="%2."/>
+      <w:lvlJc w:val="left"/>
+      <w:pPr>
+        <w:ind w:left="1800" w:hanging="360"/>
+      </w:pPr>
+    </w:lvl>
+    <w:lvl w:ilvl="2" w:tplc="0414001B" w:tentative="1">
+      <w:start w:val="1"/>
+      <w:numFmt w:val="lowerRoman"/>
+      <w:lvlText w:val="%3."/>
+      <w:lvlJc w:val="right"/>
+      <w:pPr>
+        <w:ind w:left="2520" w:hanging="180"/>
+      </w:pPr>
+    </w:lvl>
+    <w:lvl w:ilvl="3" w:tplc="0414000F" w:tentative="1">
+      <w:start w:val="1"/>
+      <w:numFmt w:val="decimal"/>
+      <w:lvlText w:val="%4."/>
+      <w:lvlJc w:val="left"/>
+      <w:pPr>
+        <w:ind w:left="3240" w:hanging="360"/>
+      </w:pPr>
+    </w:lvl>
+    <w:lvl w:ilvl="4" w:tplc="04140019" w:tentative="1">
+      <w:start w:val="1"/>
+      <w:numFmt w:val="lowerLetter"/>
+      <w:lvlText w:val="%5."/>
+      <w:lvlJc w:val="left"/>
+      <w:pPr>
+        <w:ind w:left="3960" w:hanging="360"/>
+      </w:pPr>
+    </w:lvl>
+    <w:lvl w:ilvl="5" w:tplc="0414001B" w:tentative="1">
+      <w:start w:val="1"/>
+      <w:numFmt w:val="lowerRoman"/>
+      <w:lvlText w:val="%6."/>
+      <w:lvlJc w:val="right"/>
+      <w:pPr>
+        <w:ind w:left="4680" w:hanging="180"/>
+      </w:pPr>
+    </w:lvl>
+    <w:lvl w:ilvl="6" w:tplc="0414000F" w:tentative="1">
+      <w:start w:val="1"/>
+      <w:numFmt w:val="decimal"/>
+      <w:lvlText w:val="%7."/>
+      <w:lvlJc w:val="left"/>
+      <w:pPr>
+        <w:ind w:left="5400" w:hanging="360"/>
+      </w:pPr>
+    </w:lvl>
+    <w:lvl w:ilvl="7" w:tplc="04140019" w:tentative="1">
+      <w:start w:val="1"/>
+      <w:numFmt w:val="lowerLetter"/>
+      <w:lvlText w:val="%8."/>
+      <w:lvlJc w:val="left"/>
+      <w:pPr>
+        <w:ind w:left="6120" w:hanging="360"/>
+      </w:pPr>
+    </w:lvl>
+    <w:lvl w:ilvl="8" w:tplc="0414001B" w:tentative="1">
+      <w:start w:val="1"/>
+      <w:numFmt w:val="lowerRoman"/>
+      <w:lvlText w:val="%9."/>
+      <w:lvlJc w:val="right"/>
+      <w:pPr>
+        <w:ind w:left="6840" w:hanging="180"/>
+      </w:pPr>
+    </w:lvl>
+  </w:abstractNum>
+  <w:abstractNum w:abstractNumId="15" w15:restartNumberingAfterBreak="0">
     <w:nsid w:val="652A545F"/>
     <w:multiLevelType w:val="hybridMultilevel"/>
     <w:tmpl w:val="44D28ABA"/>
@@ -1401,7 +2999,194 @@
       </w:rPr>
     </w:lvl>
   </w:abstractNum>
-  <w:abstractNum w:abstractNumId="7" w15:restartNumberingAfterBreak="0">
+  <w:abstractNum w:abstractNumId="16" w15:restartNumberingAfterBreak="0">
+    <w:nsid w:val="6AF87838"/>
+    <w:multiLevelType w:val="hybridMultilevel"/>
+    <w:tmpl w:val="2B082340"/>
+    <w:lvl w:ilvl="0" w:tplc="8C8EBCBA">
+      <w:start w:val="1"/>
+      <w:numFmt w:val="decimal"/>
+      <w:lvlText w:val="%1."/>
+      <w:lvlJc w:val="left"/>
+      <w:pPr>
+        <w:ind w:left="720" w:hanging="360"/>
+      </w:pPr>
+      <w:rPr>
+        <w:rFonts w:asciiTheme="minorHAnsi" w:eastAsiaTheme="minorHAnsi" w:hAnsiTheme="minorHAnsi" w:cstheme="minorBidi"/>
+      </w:rPr>
+    </w:lvl>
+    <w:lvl w:ilvl="1" w:tplc="C79C1F76">
+      <w:start w:val="1"/>
+      <w:numFmt w:val="lowerLetter"/>
+      <w:lvlText w:val="%2."/>
+      <w:lvlJc w:val="left"/>
+      <w:pPr>
+        <w:ind w:left="1440" w:hanging="360"/>
+      </w:pPr>
+      <w:rPr>
+        <w:rFonts w:asciiTheme="minorHAnsi" w:eastAsiaTheme="minorHAnsi" w:hAnsiTheme="minorHAnsi" w:cstheme="minorBidi"/>
+      </w:rPr>
+    </w:lvl>
+    <w:lvl w:ilvl="2" w:tplc="0414001B">
+      <w:start w:val="1"/>
+      <w:numFmt w:val="lowerRoman"/>
+      <w:lvlText w:val="%3."/>
+      <w:lvlJc w:val="right"/>
+      <w:pPr>
+        <w:ind w:left="2160" w:hanging="180"/>
+      </w:pPr>
+    </w:lvl>
+    <w:lvl w:ilvl="3" w:tplc="0414000F">
+      <w:start w:val="1"/>
+      <w:numFmt w:val="decimal"/>
+      <w:lvlText w:val="%4."/>
+      <w:lvlJc w:val="left"/>
+      <w:pPr>
+        <w:ind w:left="2880" w:hanging="360"/>
+      </w:pPr>
+    </w:lvl>
+    <w:lvl w:ilvl="4" w:tplc="E64A4182">
+      <w:start w:val="1"/>
+      <w:numFmt w:val="upperLetter"/>
+      <w:lvlText w:val="%5."/>
+      <w:lvlJc w:val="left"/>
+      <w:pPr>
+        <w:ind w:left="3600" w:hanging="360"/>
+      </w:pPr>
+      <w:rPr>
+        <w:rFonts w:hint="default"/>
+      </w:rPr>
+    </w:lvl>
+    <w:lvl w:ilvl="5" w:tplc="0AC43F56">
+      <w:start w:val="5"/>
+      <w:numFmt w:val="decimal"/>
+      <w:lvlText w:val="%6"/>
+      <w:lvlJc w:val="left"/>
+      <w:pPr>
+        <w:ind w:left="4500" w:hanging="360"/>
+      </w:pPr>
+      <w:rPr>
+        <w:rFonts w:hint="default"/>
+      </w:rPr>
+    </w:lvl>
+    <w:lvl w:ilvl="6" w:tplc="0414000F" w:tentative="1">
+      <w:start w:val="1"/>
+      <w:numFmt w:val="decimal"/>
+      <w:lvlText w:val="%7."/>
+      <w:lvlJc w:val="left"/>
+      <w:pPr>
+        <w:ind w:left="5040" w:hanging="360"/>
+      </w:pPr>
+    </w:lvl>
+    <w:lvl w:ilvl="7" w:tplc="04140019" w:tentative="1">
+      <w:start w:val="1"/>
+      <w:numFmt w:val="lowerLetter"/>
+      <w:lvlText w:val="%8."/>
+      <w:lvlJc w:val="left"/>
+      <w:pPr>
+        <w:ind w:left="5760" w:hanging="360"/>
+      </w:pPr>
+    </w:lvl>
+    <w:lvl w:ilvl="8" w:tplc="0414001B" w:tentative="1">
+      <w:start w:val="1"/>
+      <w:numFmt w:val="lowerRoman"/>
+      <w:lvlText w:val="%9."/>
+      <w:lvlJc w:val="right"/>
+      <w:pPr>
+        <w:ind w:left="6480" w:hanging="180"/>
+      </w:pPr>
+    </w:lvl>
+  </w:abstractNum>
+  <w:abstractNum w:abstractNumId="17" w15:restartNumberingAfterBreak="0">
+    <w:nsid w:val="75225A17"/>
+    <w:multiLevelType w:val="hybridMultilevel"/>
+    <w:tmpl w:val="D88880D4"/>
+    <w:lvl w:ilvl="0" w:tplc="0414000F">
+      <w:start w:val="1"/>
+      <w:numFmt w:val="decimal"/>
+      <w:lvlText w:val="%1."/>
+      <w:lvlJc w:val="left"/>
+      <w:pPr>
+        <w:ind w:left="720" w:hanging="360"/>
+      </w:pPr>
+      <w:rPr>
+        <w:rFonts w:hint="default"/>
+      </w:rPr>
+    </w:lvl>
+    <w:lvl w:ilvl="1" w:tplc="04140019">
+      <w:start w:val="1"/>
+      <w:numFmt w:val="lowerLetter"/>
+      <w:lvlText w:val="%2."/>
+      <w:lvlJc w:val="left"/>
+      <w:pPr>
+        <w:ind w:left="1440" w:hanging="360"/>
+      </w:pPr>
+    </w:lvl>
+    <w:lvl w:ilvl="2" w:tplc="0414001B">
+      <w:start w:val="1"/>
+      <w:numFmt w:val="lowerRoman"/>
+      <w:lvlText w:val="%3."/>
+      <w:lvlJc w:val="right"/>
+      <w:pPr>
+        <w:ind w:left="2160" w:hanging="180"/>
+      </w:pPr>
+    </w:lvl>
+    <w:lvl w:ilvl="3" w:tplc="0414000F" w:tentative="1">
+      <w:start w:val="1"/>
+      <w:numFmt w:val="decimal"/>
+      <w:lvlText w:val="%4."/>
+      <w:lvlJc w:val="left"/>
+      <w:pPr>
+        <w:ind w:left="2880" w:hanging="360"/>
+      </w:pPr>
+    </w:lvl>
+    <w:lvl w:ilvl="4" w:tplc="04140019" w:tentative="1">
+      <w:start w:val="1"/>
+      <w:numFmt w:val="lowerLetter"/>
+      <w:lvlText w:val="%5."/>
+      <w:lvlJc w:val="left"/>
+      <w:pPr>
+        <w:ind w:left="3600" w:hanging="360"/>
+      </w:pPr>
+    </w:lvl>
+    <w:lvl w:ilvl="5" w:tplc="0414001B" w:tentative="1">
+      <w:start w:val="1"/>
+      <w:numFmt w:val="lowerRoman"/>
+      <w:lvlText w:val="%6."/>
+      <w:lvlJc w:val="right"/>
+      <w:pPr>
+        <w:ind w:left="4320" w:hanging="180"/>
+      </w:pPr>
+    </w:lvl>
+    <w:lvl w:ilvl="6" w:tplc="0414000F" w:tentative="1">
+      <w:start w:val="1"/>
+      <w:numFmt w:val="decimal"/>
+      <w:lvlText w:val="%7."/>
+      <w:lvlJc w:val="left"/>
+      <w:pPr>
+        <w:ind w:left="5040" w:hanging="360"/>
+      </w:pPr>
+    </w:lvl>
+    <w:lvl w:ilvl="7" w:tplc="04140019" w:tentative="1">
+      <w:start w:val="1"/>
+      <w:numFmt w:val="lowerLetter"/>
+      <w:lvlText w:val="%8."/>
+      <w:lvlJc w:val="left"/>
+      <w:pPr>
+        <w:ind w:left="5760" w:hanging="360"/>
+      </w:pPr>
+    </w:lvl>
+    <w:lvl w:ilvl="8" w:tplc="0414001B" w:tentative="1">
+      <w:start w:val="1"/>
+      <w:numFmt w:val="lowerRoman"/>
+      <w:lvlText w:val="%9."/>
+      <w:lvlJc w:val="right"/>
+      <w:pPr>
+        <w:ind w:left="6480" w:hanging="180"/>
+      </w:pPr>
+    </w:lvl>
+  </w:abstractNum>
+  <w:abstractNum w:abstractNumId="18" w15:restartNumberingAfterBreak="0">
     <w:nsid w:val="7C2902A7"/>
     <w:multiLevelType w:val="hybridMultilevel"/>
     <w:tmpl w:val="85E4222E"/>
@@ -1491,28 +3276,61 @@
     </w:lvl>
   </w:abstractNum>
   <w:num w:numId="1">
+    <w:abstractNumId w:val="13"/>
+  </w:num>
+  <w:num w:numId="2">
+    <w:abstractNumId w:val="6"/>
+  </w:num>
+  <w:num w:numId="3">
+    <w:abstractNumId w:val="1"/>
+  </w:num>
+  <w:num w:numId="4">
+    <w:abstractNumId w:val="18"/>
+  </w:num>
+  <w:num w:numId="5">
+    <w:abstractNumId w:val="9"/>
+  </w:num>
+  <w:num w:numId="6">
+    <w:abstractNumId w:val="3"/>
+  </w:num>
+  <w:num w:numId="7">
+    <w:abstractNumId w:val="10"/>
+  </w:num>
+  <w:num w:numId="8">
+    <w:abstractNumId w:val="15"/>
+  </w:num>
+  <w:num w:numId="9">
+    <w:abstractNumId w:val="17"/>
+  </w:num>
+  <w:num w:numId="10">
+    <w:abstractNumId w:val="16"/>
+  </w:num>
+  <w:num w:numId="11">
+    <w:abstractNumId w:val="14"/>
+  </w:num>
+  <w:num w:numId="12">
+    <w:abstractNumId w:val="12"/>
+  </w:num>
+  <w:num w:numId="13">
     <w:abstractNumId w:val="5"/>
   </w:num>
-  <w:num w:numId="2">
+  <w:num w:numId="14">
+    <w:abstractNumId w:val="8"/>
+  </w:num>
+  <w:num w:numId="15">
     <w:abstractNumId w:val="2"/>
   </w:num>
-  <w:num w:numId="3">
+  <w:num w:numId="16">
+    <w:abstractNumId w:val="4"/>
+  </w:num>
+  <w:num w:numId="17">
     <w:abstractNumId w:val="0"/>
   </w:num>
-  <w:num w:numId="4">
+  <w:num w:numId="18">
     <w:abstractNumId w:val="7"/>
   </w:num>
-  <w:num w:numId="5">
-    <w:abstractNumId w:val="3"/>
-  </w:num>
-  <w:num w:numId="6">
-    <w:abstractNumId w:val="1"/>
-  </w:num>
-  <w:num w:numId="7">
-    <w:abstractNumId w:val="4"/>
-  </w:num>
-  <w:num w:numId="8">
-    <w:abstractNumId w:val="6"/>
+  <w:num w:numId="19">
+    <w:abstractNumId w:val="11"/>
   </w:num>
 </w:numbering>
 </file>

</xml_diff>

<commit_message>
Lagt inn Funksjonsbeskrivelse for punkt 1-2-3
</commit_message>
<xml_diff>
--- a/Prosjekt i Databaser og Web.docx
+++ b/Prosjekt i Databaser og Web.docx
@@ -238,7 +238,7 @@
         </w:numPr>
       </w:pPr>
       <w:r>
-        <w:t>(Kanskje) Et ønske til applikasjonen er at den skal kunne skille restauranter i forskjellige kategorier basert på %</w:t>
+        <w:t>Et ønske til applikasjonen er at den skal kunne skille restauranter i forskjellige kategorier basert på %</w:t>
       </w:r>
       <w:proofErr w:type="spellStart"/>
       <w:r>
@@ -390,10 +390,7 @@
     </w:p>
     <w:p>
       <w:r>
-        <w:t xml:space="preserve">Applikasjonen skal kunne brukes av Mattilsynet for </w:t>
-      </w:r>
-      <w:r>
-        <w:t>å legge til, redigere eller slette tilsynsrapporter, eller tilsynsrapportkravpunkter.</w:t>
+        <w:t>Applikasjonen skal kunne brukes av Mattilsynet for å legge til, redigere eller slette tilsynsrapporter, eller tilsynsrapportkravpunkter.</w:t>
       </w:r>
     </w:p>
     <w:p/>
@@ -567,16 +564,13 @@
           <w:numId w:val="16"/>
         </w:numPr>
       </w:pPr>
-      <w:r>
-        <w:t>T</w:t>
-      </w:r>
       <w:proofErr w:type="spellStart"/>
       <w:r>
-        <w:t xml:space="preserve">ilsynsobjektID </w:t>
+        <w:t>TilsynsobjektID</w:t>
       </w:r>
       <w:proofErr w:type="spellEnd"/>
       <w:r>
-        <w:t>er primærnøkkelen i denne tabellen</w:t>
+        <w:t xml:space="preserve"> er primærnøkkelen i denne tabellen</w:t>
       </w:r>
     </w:p>
     <w:p/>
@@ -1002,10 +996,7 @@
         <w:t>Vi skal ha tilgang til en Brukerdatabase som inneholder brukere som har tilgang</w:t>
       </w:r>
       <w:r>
-        <w:t xml:space="preserve"> til </w:t>
-      </w:r>
-      <w:r>
-        <w:t>å legge til, redigere eller slette tilsynsrapporter, eller tilsynsrapportkravpunkter.</w:t>
+        <w:t xml:space="preserve"> til å legge til, redigere eller slette tilsynsrapporter, eller tilsynsrapportkravpunkter.</w:t>
       </w:r>
       <w:r>
         <w:br/>
@@ -1110,16 +1101,13 @@
           <w:numId w:val="16"/>
         </w:numPr>
       </w:pPr>
-      <w:r>
-        <w:t>B</w:t>
-      </w:r>
       <w:proofErr w:type="spellStart"/>
       <w:r>
-        <w:t xml:space="preserve">rukerID </w:t>
+        <w:t>BrukerID</w:t>
       </w:r>
       <w:proofErr w:type="spellEnd"/>
       <w:r>
-        <w:t>er primærnøkkel i Brukerdatabasen.</w:t>
+        <w:t xml:space="preserve"> er primærnøkkel i Brukerdatabasen.</w:t>
       </w:r>
     </w:p>
     <w:p>
@@ -1144,10 +1132,7 @@
       </w:r>
       <w:proofErr w:type="spellEnd"/>
       <w:r>
-        <w:t xml:space="preserve"> tenkt til å være True om du har rettighet til å </w:t>
-      </w:r>
-      <w:r>
-        <w:t>legge til, redigere eller slette tilsynsrapporter, eller tilsynsrapportkravpunkter.</w:t>
+        <w:t xml:space="preserve"> tenkt til å være True om du har rettighet til å legge til, redigere eller slette tilsynsrapporter, eller tilsynsrapportkravpunkter.</w:t>
       </w:r>
     </w:p>
     <w:p/>
@@ -1159,17 +1144,161 @@
         <w:t>Funksjonsbeskrivelse:</w:t>
       </w:r>
     </w:p>
-    <w:p>
+    <w:p/>
+    <w:p>
+      <w:pPr>
+        <w:pStyle w:val="Overskrift2"/>
+      </w:pPr>
+      <w:r>
+        <w:t>Søkefunksjon</w:t>
+      </w:r>
+    </w:p>
+    <w:p>
+      <w:r>
+        <w:t>Søkefunksjonen vår skal være 1 søkefelt hvor bruker bestemmer hva de søker på. Vår applikasjon søker opp kundens «input» mot restaurantnavn, organisasjonsnummer, a</w:t>
+      </w:r>
+      <w:r>
+        <w:t>dresse</w:t>
+      </w:r>
+      <w:r>
+        <w:t>, p</w:t>
+      </w:r>
+      <w:r>
+        <w:t>ostnummer</w:t>
+      </w:r>
+      <w:r>
+        <w:t xml:space="preserve"> og</w:t>
+      </w:r>
+      <w:r>
+        <w:t xml:space="preserve"> </w:t>
+      </w:r>
+      <w:r>
+        <w:lastRenderedPageBreak/>
+        <w:t>kombinasjoner av overnevnte</w:t>
+      </w:r>
+      <w:proofErr w:type="gramStart"/>
+      <w:r>
+        <w:t xml:space="preserve">. </w:t>
+      </w:r>
+      <w:proofErr w:type="gramEnd"/>
+      <w:r>
+        <w:t>Når du skal søke på nettsiden, så får du valg om hva du ønsker å søke på</w:t>
+      </w:r>
+      <w:proofErr w:type="gramStart"/>
+      <w:r>
+        <w:t xml:space="preserve">. </w:t>
+      </w:r>
+      <w:proofErr w:type="gramEnd"/>
+      <w:r>
+        <w:t>Dette gjør det enklere for Applikasjonen å forstå hva brukeren ønsker å søke på</w:t>
+      </w:r>
+      <w:proofErr w:type="gramStart"/>
+      <w:r>
+        <w:t xml:space="preserve">. </w:t>
+      </w:r>
+      <w:proofErr w:type="gramEnd"/>
+      <w:r>
+        <w:t xml:space="preserve">Vi håper at 2-3 søkefelt vil være nok for å tilfredsstille brukeren.  </w:t>
+      </w:r>
+    </w:p>
+    <w:p>
+      <w:r>
+        <w:t xml:space="preserve">I tillegg til vanlig søk fra brukeren, så vil det være en knapp tilgjengelig som søker opp de nærmeste restaurantene i forhold til brukerens GEO-lokasjon. </w:t>
+      </w:r>
+      <w:r>
+        <w:t xml:space="preserve">Vi ønsker å gjøre </w:t>
+      </w:r>
+      <w:r>
+        <w:t xml:space="preserve">alle </w:t>
+      </w:r>
+      <w:r>
+        <w:t>søke</w:t>
+      </w:r>
+      <w:r>
+        <w:t>ne</w:t>
+      </w:r>
+      <w:r>
+        <w:t xml:space="preserve"> try</w:t>
+      </w:r>
+      <w:r>
+        <w:t>gge</w:t>
+      </w:r>
+      <w:r>
+        <w:t xml:space="preserve"> mot SQL-planting og </w:t>
+      </w:r>
+      <w:proofErr w:type="spellStart"/>
+      <w:r>
+        <w:t>tversoverskripting</w:t>
+      </w:r>
+      <w:proofErr w:type="spellEnd"/>
+      <w:r>
+        <w:t xml:space="preserve">. </w:t>
+      </w:r>
+    </w:p>
+    <w:p>
+      <w:r>
+        <w:t xml:space="preserve">Søkene vil kobles mot en spørring som gjøres i databasen. Resultatet av spørringen skal vises i nettleseren til brukeren. Ved GEO-lokasjon har vi ikke lært oss helt ennå hvordan vi skal koble det til </w:t>
+      </w:r>
+      <w:proofErr w:type="gramStart"/>
+      <w:r>
+        <w:t>vår databasen</w:t>
+      </w:r>
+      <w:proofErr w:type="gramEnd"/>
+      <w:r>
+        <w:t xml:space="preserve">, men vi håper at </w:t>
+      </w:r>
+      <w:proofErr w:type="spellStart"/>
+      <w:r>
+        <w:t>API’et</w:t>
+      </w:r>
+      <w:proofErr w:type="spellEnd"/>
+      <w:r>
+        <w:t xml:space="preserve"> til Google har muligheten til å returnere adresser på restauranter i nærheten, som vi igjen kan presentere til brukeren som resultat. Denne delen er noe usikker foreløpig. </w:t>
+      </w:r>
+    </w:p>
+    <w:p>
+      <w:pPr>
+        <w:pStyle w:val="Overskrift2"/>
+      </w:pPr>
+      <w:r>
+        <w:t>Smilefjes-resultater</w:t>
+      </w:r>
+    </w:p>
+    <w:p>
+      <w:r>
+        <w:t xml:space="preserve">Når brukeren har utført et søk i vår applikasjon og valgt en restaurant, så gjennomfører vi en spørring for å sjekke totalkarakteren til kunden. Basert på resultatet i denne spørringen så viser applikasjonen et smilefjes som reflekterer om restauranten har fått godkjent karakter på tilsynsrapporten. Vi vil også vise frem et eget kvalitetsstempel basert på restaurantens score over flere tilsyn. Stempelet skal fremheves som et alternativ til Mattilsynets smilefjesrangering. </w:t>
+      </w:r>
+    </w:p>
+    <w:p>
+      <w:pPr>
+        <w:pStyle w:val="Overskrift2"/>
+      </w:pPr>
+      <w:r>
+        <w:t>Kategorier</w:t>
+      </w:r>
+    </w:p>
+    <w:p>
+      <w:r>
+        <w:t>Applikasjonen skal ha flere kategorier å velge mellom. Dette er forhåndsopprettede tabeller som inneholder restauranter innenfor forskjellige kategorier. Eksempel på kategori kan være ‘Indiske restauranter’. Velger du ‘Indiske restauranter’ setter vi databasen søket blir utført i til en database som typisk kun inneholder restauranter med indisk tilknytting. Da restaurantene er opprettet i forkant vil det være mulig for brukeren å søke på et stedsnavn og kun få opp restaurantene som er inkludert i den kategorien. Som eksempel vil søket: ‘Bø’ med valgt kategori ‘Kinesisk’ ekskludere for eksempel Pizza-</w:t>
+      </w:r>
+      <w:proofErr w:type="spellStart"/>
+      <w:r>
+        <w:t>fjoset</w:t>
+      </w:r>
       <w:bookmarkStart w:id="0" w:name="_GoBack"/>
       <w:bookmarkEnd w:id="0"/>
+      <w:proofErr w:type="spellEnd"/>
+      <w:r>
+        <w:t xml:space="preserve">. </w:t>
+      </w:r>
     </w:p>
     <w:p/>
+    <w:p/>
     <w:p>
       <w:pPr>
         <w:pStyle w:val="Overskrift1"/>
       </w:pPr>
       <w:r>
-        <w:lastRenderedPageBreak/>
         <w:t xml:space="preserve">Andre </w:t>
       </w:r>
       <w:r>
@@ -1335,6 +1464,7 @@
         </w:numPr>
       </w:pPr>
       <w:r>
+        <w:lastRenderedPageBreak/>
         <w:t xml:space="preserve">Lage en tabell som inneholder alle restauranter i Norge som trenger </w:t>
       </w:r>
       <w:proofErr w:type="gramStart"/>

</xml_diff>

<commit_message>
Lagt til funksjonsbeskrivelse av "dårligste restaurant-søk"
</commit_message>
<xml_diff>
--- a/Prosjekt i Databaser og Web.docx
+++ b/Prosjekt i Databaser og Web.docx
@@ -98,13 +98,7 @@
         </w:numPr>
       </w:pPr>
       <w:r>
-        <w:t>Søkefu</w:t>
-      </w:r>
-      <w:r>
-        <w:t>nksjon som gir deg muligheten til å slå opp en gitt restaurant. Resultatet skal vise de siste tilsynsrapportene og deres karakterer. I tillegg håper vi på å kunne vise et egendefinert kvalitetsstempel basert på faktorer beskrevet i del 4 av dette dokumente</w:t>
-      </w:r>
-      <w:r>
-        <w:t xml:space="preserve">t. </w:t>
+        <w:t xml:space="preserve">Søkefunksjon som gir deg muligheten til å slå opp en gitt restaurant. Resultatet skal vise de siste tilsynsrapportene og deres karakterer. I tillegg håper vi på å kunne vise et egendefinert kvalitetsstempel basert på faktorer beskrevet i del 4 av dette dokumentet. </w:t>
       </w:r>
     </w:p>
     <w:p>
@@ -228,10 +222,7 @@
       </w:r>
       <w:proofErr w:type="spellEnd"/>
       <w:r>
-        <w:t xml:space="preserve">% som for </w:t>
-      </w:r>
-      <w:r>
-        <w:t xml:space="preserve">eksempel: </w:t>
+        <w:t xml:space="preserve">% som for eksempel: </w:t>
       </w:r>
     </w:p>
     <w:p>
@@ -251,10 +242,7 @@
       </w:r>
       <w:proofErr w:type="spellEnd"/>
       <w:r>
-        <w:t>», «Thai», «Indian», «Tando</w:t>
-      </w:r>
-      <w:r>
-        <w:t>ri» o.l. som Asiatisk</w:t>
+        <w:t>», «Thai», «Indian», «Tandori» o.l. som Asiatisk</w:t>
       </w:r>
     </w:p>
     <w:p>
@@ -318,10 +306,7 @@
         </w:numPr>
       </w:pPr>
       <w:r>
-        <w:t xml:space="preserve">Alle tilsynsrapportene har datoer tilknyttet. Applikasjonen </w:t>
-      </w:r>
-      <w:r>
-        <w:t xml:space="preserve">skal vise hvor lenge siden det var sist tilsyn ble utført og basert på egne satte regler skal den gi beskjed om det er for lenge siden det ble utført et nytt tilsyn. </w:t>
+        <w:t xml:space="preserve">Alle tilsynsrapportene har datoer tilknyttet. Applikasjonen skal vise hvor lenge siden det var sist tilsyn ble utført og basert på egne satte regler skal den gi beskjed om det er for lenge siden det ble utført et nytt tilsyn. </w:t>
       </w:r>
     </w:p>
     <w:p>
@@ -333,10 +318,7 @@
         </w:numPr>
       </w:pPr>
       <w:r>
-        <w:t>Vi tenker en administrasjonsside, som krever innlogging, hvor det er mulig å legge til, r</w:t>
-      </w:r>
-      <w:r>
-        <w:t xml:space="preserve">edigere eller slette tilsynsrapporter, eller tilsynsrapportkravpunkter. </w:t>
+        <w:t xml:space="preserve">Vi tenker en administrasjonsside, som krever innlogging, hvor det er mulig å legge til, redigere eller slette tilsynsrapporter, eller tilsynsrapportkravpunkter. </w:t>
       </w:r>
     </w:p>
     <w:p>
@@ -350,26 +332,17 @@
     </w:p>
     <w:p>
       <w:r>
-        <w:t>Applikasjonen er ment for alle som er interessert i å hente informasjon om restauranter. Det kan være folk som ønsker å spise på et nytt sted, eller me</w:t>
-      </w:r>
-      <w:r>
-        <w:t xml:space="preserve">nnesker som ønsker å sjekke utestedets tilsynsrapporter. Vi ønsker å innføre et nytt kvalitetsstempel som kan gjøre applikasjonen mer populær enn alternative applikasjoner på nettet. </w:t>
-      </w:r>
-    </w:p>
-    <w:p>
-      <w:r>
-        <w:t>Vår applikasjon har samlet funksjonalitet som er attraktiv fra flere ste</w:t>
-      </w:r>
-      <w:r>
-        <w:t xml:space="preserve">der, og gjort den tilgjengelig på et sted. Eksempel er GEO-lokasjon og restaurantsøk fra Google koblet sammen med Matportalen.no sin Smilefjes-oversikt. Dette gjør den attraktiv for mange brukere. </w:t>
-      </w:r>
-    </w:p>
-    <w:p>
-      <w:r>
-        <w:t>Vi ser at restauranteiere også kan ha ønske om å bruke app</w:t>
-      </w:r>
-      <w:r>
-        <w:t xml:space="preserve">likasjonen til å sjekke konkurransen på restauranter i </w:t>
+        <w:t xml:space="preserve">Applikasjonen er ment for alle som er interessert i å hente informasjon om restauranter. Det kan være folk som ønsker å spise på et nytt sted, eller mennesker som ønsker å sjekke utestedets tilsynsrapporter. Vi ønsker å innføre et nytt kvalitetsstempel som kan gjøre applikasjonen mer populær enn alternative applikasjoner på nettet. </w:t>
+      </w:r>
+    </w:p>
+    <w:p>
+      <w:r>
+        <w:t xml:space="preserve">Vår applikasjon har samlet funksjonalitet som er attraktiv fra flere steder, og gjort den tilgjengelig på et sted. Eksempel er GEO-lokasjon og restaurantsøk fra Google koblet sammen med Matportalen.no sin Smilefjes-oversikt. Dette gjør den attraktiv for mange brukere. </w:t>
+      </w:r>
+    </w:p>
+    <w:p>
+      <w:r>
+        <w:t xml:space="preserve">Vi ser at restauranteiere også kan ha ønske om å bruke applikasjonen til å sjekke konkurransen på restauranter i </w:t>
       </w:r>
       <w:proofErr w:type="gramStart"/>
       <w:r>
@@ -406,10 +379,7 @@
     </w:p>
     <w:p>
       <w:r>
-        <w:t>For å</w:t>
-      </w:r>
-      <w:r>
-        <w:t xml:space="preserve"> unngå redundans har vi valg å dele Mattilsynets tilsynsrapporttabell i to tabeller:</w:t>
+        <w:t>For å unngå redundans har vi valg å dele Mattilsynets tilsynsrapporttabell i to tabeller:</w:t>
       </w:r>
     </w:p>
     <w:p>
@@ -468,10 +438,7 @@
         </w:numPr>
       </w:pPr>
       <w:r>
-        <w:t>Denne tabellen</w:t>
-      </w:r>
-      <w:r>
-        <w:t xml:space="preserve"> inneholder informasjon om restauranten og består av:</w:t>
+        <w:t>Denne tabellen inneholder informasjon om restauranten og består av:</w:t>
       </w:r>
     </w:p>
     <w:p>
@@ -584,10 +551,7 @@
         </w:numPr>
       </w:pPr>
       <w:r>
-        <w:t xml:space="preserve">Denne tabellen inneholder informasjon om </w:t>
-      </w:r>
-      <w:r>
-        <w:t>tilsynsrapporter utført på norske restauranter, og består av:</w:t>
+        <w:t>Denne tabellen inneholder informasjon om tilsynsrapporter utført på norske restauranter, og består av:</w:t>
       </w:r>
     </w:p>
     <w:p>
@@ -733,10 +697,7 @@
       </w:pPr>
       <w:proofErr w:type="spellStart"/>
       <w:r>
-        <w:t>Karakter_Merkin</w:t>
-      </w:r>
-      <w:r>
-        <w:t>g_Sporbarheit</w:t>
+        <w:t>Karakter_Merking_Sporbarheit</w:t>
       </w:r>
       <w:proofErr w:type="spellEnd"/>
     </w:p>
@@ -791,10 +752,7 @@
         </w:numPr>
       </w:pPr>
       <w:r>
-        <w:t>Kravpunkter er en tabell som inneholder alle kravene som en tilsynsrapport består av. Den er koblet sammen med tilsynsrapport</w:t>
-      </w:r>
-      <w:r>
-        <w:t xml:space="preserve">en ved hjelp av fremmednøkkel og skal ha </w:t>
+        <w:t xml:space="preserve">Kravpunkter er en tabell som inneholder alle kravene som en tilsynsrapport består av. Den er koblet sammen med tilsynsrapporten ved hjelp av fremmednøkkel og skal ha </w:t>
       </w:r>
       <w:proofErr w:type="spellStart"/>
       <w:r>
@@ -979,10 +937,7 @@
         </w:numPr>
       </w:pPr>
       <w:r>
-        <w:t>Vi skal ha tilgang til en Brukerdatabase som inneholder brukere som har tilgang til å legge til, redigere eller slette tilsynsrapporter, eller tilsynsrapportkravp</w:t>
-      </w:r>
-      <w:r>
-        <w:t>unkter.</w:t>
+        <w:t>Vi skal ha tilgang til en Brukerdatabase som inneholder brukere som har tilgang til å legge til, redigere eller slette tilsynsrapporter, eller tilsynsrapportkravpunkter.</w:t>
       </w:r>
       <w:r>
         <w:br/>
@@ -1116,10 +1071,7 @@
       </w:r>
       <w:proofErr w:type="spellEnd"/>
       <w:r>
-        <w:t xml:space="preserve"> tenkt til </w:t>
-      </w:r>
-      <w:r>
-        <w:t>å være True om du har rettighet til å legge til, redigere eller slette tilsynsrapporter, eller tilsynsrapportkravpunkter.</w:t>
+        <w:t xml:space="preserve"> tenkt til å være True om du har rettighet til å legge til, redigere eller slette tilsynsrapporter, eller tilsynsrapportkravpunkter.</w:t>
       </w:r>
     </w:p>
     <w:p/>
@@ -1142,25 +1094,16 @@
     </w:p>
     <w:p>
       <w:r>
-        <w:t>Søkefunksjonen vår skal være 1 søkefelt hvor bruker bestemmer hva de søker på. Vår applikasjon sø</w:t>
-      </w:r>
-      <w:r>
-        <w:t xml:space="preserve">ker opp kundens «input» mot restaurantnavn, organisasjonsnummer, adresse, postnummer og </w:t>
+        <w:t xml:space="preserve">Søkefunksjonen vår skal være 1 søkefelt hvor bruker bestemmer hva de søker på. Vår applikasjon søker opp kundens «input» mot restaurantnavn, organisasjonsnummer, adresse, postnummer og </w:t>
       </w:r>
       <w:r>
         <w:lastRenderedPageBreak/>
-        <w:t>kombinasjoner av overnevnte. Når du skal søke på nettsiden, så får du valg om hva du ønsker å søke på. Dette gjør det enklere for Applikasjonen å forstå hva brukeren øn</w:t>
-      </w:r>
-      <w:r>
-        <w:t xml:space="preserve">sker å søke på. Vi håper at 2-3 søkefelt vil være nok for å tilfredsstille brukeren.  </w:t>
-      </w:r>
-    </w:p>
-    <w:p>
-      <w:r>
-        <w:t>I tillegg til vanlig søk fra brukeren, så vil det være en knapp tilgjengelig som søker opp de nærmeste restaurantene i forhold til brukerens GEO-lokasjon. Vi ønsker å gj</w:t>
-      </w:r>
-      <w:r>
-        <w:t xml:space="preserve">øre alle søkene trygge mot SQL-planting og </w:t>
+        <w:t xml:space="preserve">kombinasjoner av overnevnte. Når du skal søke på nettsiden, så får du valg om hva du ønsker å søke på. Dette gjør det enklere for Applikasjonen å forstå hva brukeren ønsker å søke på. Vi håper at 2-3 søkefelt vil være nok for å tilfredsstille brukeren.  </w:t>
+      </w:r>
+    </w:p>
+    <w:p>
+      <w:r>
+        <w:t xml:space="preserve">I tillegg til vanlig søk fra brukeren, så vil det være en knapp tilgjengelig som søker opp de nærmeste restaurantene i forhold til brukerens GEO-lokasjon. Vi ønsker å gjøre alle søkene trygge mot SQL-planting og </w:t>
       </w:r>
       <w:proofErr w:type="spellStart"/>
       <w:r>
@@ -1173,10 +1116,7 @@
     </w:p>
     <w:p>
       <w:r>
-        <w:t xml:space="preserve">Søkene vil kobles mot en spørring som gjøres i databasen. Resultatet av spørringen skal vises i nettleseren til brukeren. Ved GEO-lokasjon har vi ikke lært oss helt ennå hvordan vi skal koble </w:t>
-      </w:r>
-      <w:r>
-        <w:t xml:space="preserve">det til </w:t>
+        <w:t xml:space="preserve">Søkene vil kobles mot en spørring som gjøres i databasen. Resultatet av spørringen skal vises i nettleseren til brukeren. Ved GEO-lokasjon har vi ikke lært oss helt ennå hvordan vi skal koble det til </w:t>
       </w:r>
       <w:proofErr w:type="gramStart"/>
       <w:r>
@@ -1205,13 +1145,7 @@
     </w:p>
     <w:p>
       <w:r>
-        <w:t>Når brukeren har</w:t>
-      </w:r>
-      <w:r>
-        <w:t xml:space="preserve"> utført et søk i vår applikasjon og valgt en restaurant, så gjennomfører vi en spørring for å sjekke totalkarakteren til kunden. Basert på resultatet i denne spørringen så viser applikasjonen et smilefjes som reflekterer om restauranten har fått godkjent k</w:t>
-      </w:r>
-      <w:r>
-        <w:t xml:space="preserve">arakter på tilsynsrapporten. Vi vil også vise frem et eget kvalitetsstempel basert på restaurantens score over flere tilsyn. Stempelet skal fremheves som et alternativ til Mattilsynets smilefjesrangering. </w:t>
+        <w:t xml:space="preserve">Når brukeren har utført et søk i vår applikasjon og valgt en restaurant, så gjennomfører vi en spørring for å sjekke totalkarakteren til kunden. Basert på resultatet i denne spørringen så viser applikasjonen et smilefjes som reflekterer om restauranten har fått godkjent karakter på tilsynsrapporten. Vi vil også vise frem et eget kvalitetsstempel basert på restaurantens score over flere tilsyn. Stempelet skal fremheves som et alternativ til Mattilsynets smilefjesrangering. </w:t>
       </w:r>
     </w:p>
     <w:p>
@@ -1238,234 +1172,198 @@
       </w:r>
       <w:proofErr w:type="spellEnd"/>
       <w:r>
-        <w:t xml:space="preserve"> Embedded API. </w:t>
-      </w:r>
-      <w:r>
-        <w:t>D</w:t>
+        <w:t xml:space="preserve"> Embedded API. Dette krever </w:t>
+      </w:r>
+      <w:r>
+        <w:t xml:space="preserve">at vi har en </w:t>
+      </w:r>
+      <w:r>
+        <w:t>Google API-</w:t>
+      </w:r>
+      <w:proofErr w:type="spellStart"/>
+      <w:r>
+        <w:t>key</w:t>
+      </w:r>
+      <w:proofErr w:type="spellEnd"/>
+      <w:r>
+        <w:t>,</w:t>
+      </w:r>
+      <w:r>
+        <w:t xml:space="preserve"> som fanger opp hvem det er som bruker deres API i tillegg til</w:t>
+      </w:r>
+      <w:r>
+        <w:t xml:space="preserve"> </w:t>
+      </w:r>
+      <w:r>
+        <w:t>a</w:t>
+      </w:r>
+      <w:r>
+        <w:t>dress</w:t>
+      </w:r>
+      <w:r>
+        <w:t>en</w:t>
+      </w:r>
+      <w:r>
+        <w:t xml:space="preserve"> til </w:t>
+      </w:r>
+      <w:r>
+        <w:t>en restaurant</w:t>
+      </w:r>
+      <w:r>
+        <w:t>. Dette sendes inn som parameter</w:t>
       </w:r>
       <w:r>
         <w:t>e</w:t>
       </w:r>
       <w:r>
-        <w:t>t</w:t>
-      </w:r>
-      <w:r>
-        <w:t>t</w:t>
-      </w:r>
-      <w:r>
-        <w:t>e</w:t>
+        <w:t xml:space="preserve"> til Google </w:t>
+      </w:r>
+      <w:proofErr w:type="spellStart"/>
+      <w:r>
+        <w:t>Maps</w:t>
+      </w:r>
+      <w:proofErr w:type="spellEnd"/>
+      <w:r>
+        <w:t xml:space="preserve"> og vi får tilbake et kart med en markør som viser lokasjonen til </w:t>
+      </w:r>
+      <w:r>
+        <w:t>restauranten</w:t>
+      </w:r>
+      <w:r>
+        <w:t xml:space="preserve">. </w:t>
+      </w:r>
+      <w:proofErr w:type="spellStart"/>
+      <w:r>
+        <w:t>iFrame</w:t>
+      </w:r>
+      <w:proofErr w:type="spellEnd"/>
+      <w:r>
+        <w:t xml:space="preserve"> brukes for å implementere dette kartet inn på vår nettside.</w:t>
+      </w:r>
+    </w:p>
+    <w:p>
+      <w:pPr>
+        <w:pStyle w:val="Overskrift2"/>
+      </w:pPr>
+      <w:r>
+        <w:t xml:space="preserve">Søk på </w:t>
+      </w:r>
+      <w:r>
+        <w:t>restauranter</w:t>
+      </w:r>
+      <w:r>
+        <w:t xml:space="preserve"> i nærheten</w:t>
+      </w:r>
+    </w:p>
+    <w:p>
+      <w:r>
+        <w:t>Vi bruker innebygd html5</w:t>
+      </w:r>
+      <w:r>
+        <w:t>-</w:t>
+      </w:r>
+      <w:r>
+        <w:t xml:space="preserve">funksjonalitet for å hente ut </w:t>
+      </w:r>
+      <w:r>
+        <w:t>brukerens</w:t>
       </w:r>
       <w:r>
         <w:t xml:space="preserve"> </w:t>
       </w:r>
       <w:r>
-        <w:t>k</w:t>
-      </w:r>
-      <w:r>
-        <w:t>r</w:t>
-      </w:r>
-      <w:r>
-        <w:t>e</w:t>
-      </w:r>
-      <w:r>
-        <w:t>v</w:t>
-      </w:r>
-      <w:r>
-        <w:t>e</w:t>
-      </w:r>
-      <w:r>
-        <w:t>r</w:t>
-      </w:r>
-      <w:r>
-        <w:t xml:space="preserve"> </w:t>
-      </w:r>
-      <w:r>
-        <w:t xml:space="preserve">at vi har en </w:t>
-      </w:r>
-      <w:r>
-        <w:t>G</w:t>
-      </w:r>
-      <w:r>
-        <w:t>o</w:t>
-      </w:r>
-      <w:r>
-        <w:t>o</w:t>
-      </w:r>
-      <w:r>
-        <w:t>g</w:t>
-      </w:r>
-      <w:r>
-        <w:t>l</w:t>
-      </w:r>
-      <w:r>
-        <w:t>e</w:t>
-      </w:r>
-      <w:r>
-        <w:t xml:space="preserve"> </w:t>
-      </w:r>
-      <w:r>
-        <w:t>A</w:t>
-      </w:r>
-      <w:r>
-        <w:t>P</w:t>
-      </w:r>
-      <w:r>
-        <w:t>I</w:t>
-      </w:r>
-      <w:r>
-        <w:t>-</w:t>
-      </w:r>
-      <w:proofErr w:type="spellStart"/>
-      <w:r>
-        <w:t>k</w:t>
-      </w:r>
-      <w:r>
-        <w:t>e</w:t>
-      </w:r>
-      <w:r>
-        <w:t>y</w:t>
-      </w:r>
-      <w:proofErr w:type="spellEnd"/>
-      <w:r>
-        <w:t>,</w:t>
-      </w:r>
-      <w:r>
-        <w:t xml:space="preserve"> som fanger opp hvem det er som bruker deres API i tillegg til</w:t>
-      </w:r>
-      <w:r>
-        <w:t xml:space="preserve"> </w:t>
-      </w:r>
-      <w:r>
-        <w:t>a</w:t>
-      </w:r>
-      <w:r>
-        <w:t>dress</w:t>
-      </w:r>
-      <w:r>
-        <w:t>en</w:t>
-      </w:r>
-      <w:r>
-        <w:t xml:space="preserve"> til </w:t>
-      </w:r>
-      <w:r>
-        <w:t>en restaurant</w:t>
-      </w:r>
-      <w:r>
-        <w:t xml:space="preserve">. Dette sendes inn som </w:t>
-      </w:r>
-      <w:r>
-        <w:t>parameter</w:t>
-      </w:r>
-      <w:r>
-        <w:t>e</w:t>
-      </w:r>
-      <w:r>
-        <w:t xml:space="preserve"> til Goog</w:t>
-      </w:r>
-      <w:r>
-        <w:t xml:space="preserve">le </w:t>
-      </w:r>
-      <w:proofErr w:type="spellStart"/>
-      <w:r>
-        <w:t>Maps</w:t>
-      </w:r>
-      <w:proofErr w:type="spellEnd"/>
-      <w:r>
-        <w:t xml:space="preserve"> og vi får tilbake et kart med en markør som viser lokasjonen til </w:t>
-      </w:r>
-      <w:r>
-        <w:t>restauranten</w:t>
-      </w:r>
+        <w:t>GEO-lokasjon</w:t>
+      </w:r>
+      <w:r>
+        <w:t xml:space="preserve"> i longitude og latitude. Vi skal forsøke å overføre databasens restaurantadresser til </w:t>
+      </w:r>
+      <w:r>
+        <w:t>GEO-lokasjone</w:t>
+      </w:r>
+      <w:r>
+        <w:t xml:space="preserve">r, og det gjøre at vi kan gjøre et kalkulert søk på </w:t>
+      </w:r>
+      <w:r>
+        <w:t>GEO-lokasjoner</w:t>
+      </w:r>
+      <w:r>
+        <w:t xml:space="preserve"> innenfor en radius på 5km i forhold til brukeren.</w:t>
+      </w:r>
+    </w:p>
+    <w:p>
+      <w:pPr>
+        <w:pStyle w:val="Overskrift2"/>
+      </w:pPr>
+      <w:r>
+        <w:t>Kategorier</w:t>
+      </w:r>
+    </w:p>
+    <w:p>
+      <w:r>
+        <w:t>Applikasjonen skal ha flere kategorier å velge mellom. Dette er forhåndsopprettede tabeller som inneholder restauranter innenfor forskjellige kategorier. Eksempel på kategori kan være ‘Indiske restauranter’. Velger du ‘Indiske restauranter’ setter vi databasen søket blir utført i til en database som typisk kun inneholder restauranter med indisk tilknytting. Da restaurantene er opprettet i forkant vil det være mulig for brukeren å søke på et stedsnavn og kun få opp restaurantene som er inkludert i den kategorien. Som eksempel vil søket: ‘Bø’ med valgt kategori ‘Kinesisk’ ekskludere for eksempel Pizza-</w:t>
+      </w:r>
+      <w:proofErr w:type="spellStart"/>
+      <w:r>
+        <w:t>fjoset</w:t>
+      </w:r>
+      <w:proofErr w:type="spellEnd"/>
       <w:r>
         <w:t xml:space="preserve">. </w:t>
       </w:r>
-      <w:proofErr w:type="spellStart"/>
-      <w:r>
-        <w:t>iFrame</w:t>
-      </w:r>
-      <w:proofErr w:type="spellEnd"/>
-      <w:r>
-        <w:t xml:space="preserve"> brukes for å implementere dette kartet inn på vår nettside.</w:t>
-      </w:r>
     </w:p>
     <w:p>
       <w:pPr>
         <w:pStyle w:val="Overskrift2"/>
       </w:pPr>
       <w:r>
-        <w:t xml:space="preserve">Søk på </w:t>
-      </w:r>
-      <w:r>
-        <w:t>restauranter</w:t>
-      </w:r>
-      <w:r>
-        <w:t xml:space="preserve"> i nærheten</w:t>
-      </w:r>
-    </w:p>
-    <w:p>
-      <w:r>
-        <w:t>Vi bruker innebygd html5</w:t>
-      </w:r>
-      <w:r>
-        <w:t>-</w:t>
-      </w:r>
-      <w:r>
-        <w:t xml:space="preserve">funksjonalitet for å hente ut </w:t>
-      </w:r>
-      <w:r>
-        <w:t>brukerens</w:t>
-      </w:r>
-      <w:r>
-        <w:t xml:space="preserve"> </w:t>
-      </w:r>
-      <w:r>
-        <w:t>GEO-lokasjon</w:t>
-      </w:r>
-      <w:r>
-        <w:t xml:space="preserve"> i longitude og latitude. Vi skal forsøke å overføre databasens restaurantadresser til </w:t>
-      </w:r>
-      <w:r>
-        <w:t>GEO-lokasjone</w:t>
-      </w:r>
-      <w:r>
-        <w:t>r, og det gjøre at vi kan gjøre</w:t>
-      </w:r>
-      <w:r>
-        <w:t xml:space="preserve"> et kalkulert søk på </w:t>
-      </w:r>
-      <w:r>
-        <w:t>GEO-lokasjoner</w:t>
-      </w:r>
-      <w:r>
-        <w:t xml:space="preserve"> innenfor en radius på 5km i forhold til b</w:t>
-      </w:r>
+        <w:t>Alternativt restaurantsøk – Vis de dårligste forslagene</w:t>
+      </w:r>
+    </w:p>
+    <w:p>
+      <w:r>
+        <w:t>Som en artig sideløsning, vil vi også bruke GEO lokasjon til å lage en oversikt over de dårligste restaurantene innenfor et område på fem kilometer</w:t>
+      </w:r>
+      <w:r>
+        <w:t>. D</w:t>
+      </w:r>
+      <w:r>
+        <w:t>ette vil fungere som søk etter beste restauranter i nærheten</w:t>
+      </w:r>
+      <w:r>
+        <w:t>, men resultere de med dårligst tilsynsrapportkarakter</w:t>
+      </w:r>
+      <w:r>
+        <w:t>.</w:t>
+      </w:r>
+    </w:p>
+    <w:p>
+      <w:r>
+        <w:t xml:space="preserve">En god funksjon for å vite hvor man ikke skal spise når man er på en ny plass og er usikker på hvor man skal spise. </w:t>
+      </w:r>
+    </w:p>
+    <w:p>
       <w:bookmarkStart w:id="0" w:name="_GoBack"/>
       <w:bookmarkEnd w:id="0"/>
-      <w:r>
-        <w:t>rukeren.</w:t>
-      </w:r>
     </w:p>
     <w:p>
       <w:pPr>
         <w:pStyle w:val="Overskrift2"/>
       </w:pPr>
       <w:r>
-        <w:t>Kategorier</w:t>
-      </w:r>
-    </w:p>
-    <w:p>
-      <w:r>
-        <w:t>Applikasjonen skal ha flere kategorier å velge mellom. Dette er forhåndsopprettede tabeller som inneholder restauranter innenfor forskjellige kategorier. Eksempel på kategori kan være ‘Indiske restauranter’. Velger du ‘Indiske restauranter’ setter vi databasen søket blir utført i til en database som typisk kun inneholder restauranter med indisk tilknytting. Da restaurantene er opprettet i forkant vil det være mulig for brukeren å søke på et stedsnavn og kun få opp restaurantene som er inkludert i den kategorien. Som eksempel vil søket: ‘Bø’ med valgt kategori ‘Kinesisk’ ekskludere for eksempel Pizza-</w:t>
-      </w:r>
-      <w:proofErr w:type="spellStart"/>
-      <w:r>
-        <w:t>fjoset</w:t>
-      </w:r>
-      <w:proofErr w:type="spellEnd"/>
-      <w:r>
-        <w:t xml:space="preserve">. </w:t>
-      </w:r>
-    </w:p>
+        <w:lastRenderedPageBreak/>
+        <w:t>Tilsynsrapporter og datoer</w:t>
+      </w:r>
+    </w:p>
+    <w:p>
+      <w:r>
+        <w:t>Alle rapporter har en tilknyttet dato. Når brukeren utfører et søk, og velger en restaurant, så vil databasen utføre en spørring som sjekker om det er for lenge siden det er blitt utført et tilsyn av bedriften. Et alternativ her kan være å få opp en liste når man logger seg inn som administrator</w:t>
+      </w:r>
+      <w:r>
+        <w:t xml:space="preserve">. Dette kan være et nyttig verktøy for Mattilsynet for å passe på at restauranter ikke går for lenge uten å bli sjekket. </w:t>
+      </w:r>
+    </w:p>
+    <w:p/>
+    <w:p/>
     <w:p>
       <w:pPr>
         <w:pStyle w:val="Overskrift1"/>
@@ -1476,10 +1374,7 @@
     </w:p>
     <w:p>
       <w:r>
-        <w:t>Bruke Mattilsynets åpne datasett over til</w:t>
-      </w:r>
-      <w:r>
-        <w:t>synsrapporter for restauranter i Norge.</w:t>
+        <w:t>Bruke Mattilsynets åpne datasett over tilsynsrapporter for restauranter i Norge.</w:t>
       </w:r>
     </w:p>
     <w:p>
@@ -1563,7 +1458,6 @@
         </w:numPr>
       </w:pPr>
       <w:r>
-        <w:lastRenderedPageBreak/>
         <w:t xml:space="preserve">Annet?  </w:t>
       </w:r>
     </w:p>
@@ -1593,10 +1487,7 @@
         </w:numPr>
       </w:pPr>
       <w:r>
-        <w:t>Bruke kravpunkter-tabellen for å sjekke fra ID</w:t>
-      </w:r>
-      <w:r>
-        <w:t xml:space="preserve"> til denne tabellen og bruke </w:t>
+        <w:t xml:space="preserve">Bruke kravpunkter-tabellen for å sjekke fra ID til denne tabellen og bruke </w:t>
       </w:r>
       <w:proofErr w:type="spellStart"/>
       <w:r>
@@ -1628,10 +1519,7 @@
         </w:numPr>
       </w:pPr>
       <w:r>
-        <w:t xml:space="preserve">Lage en tabell som inneholder alle </w:t>
-      </w:r>
-      <w:r>
-        <w:t xml:space="preserve">restauranter i Norge som trenger </w:t>
+        <w:t xml:space="preserve">Lage en tabell som inneholder alle restauranter i Norge som trenger </w:t>
       </w:r>
       <w:proofErr w:type="gramStart"/>
       <w:r>
@@ -1679,10 +1567,7 @@
       </w:r>
       <w:proofErr w:type="spellEnd"/>
       <w:r>
-        <w:t>», «Thai», «In</w:t>
-      </w:r>
-      <w:r>
-        <w:t>dian», «</w:t>
+        <w:t>», «Thai», «Indian», «</w:t>
       </w:r>
       <w:proofErr w:type="spellStart"/>
       <w:r>
@@ -1766,10 +1651,7 @@
       </w:r>
       <w:proofErr w:type="spellEnd"/>
       <w:r>
-        <w:t>. De som har då</w:t>
-      </w:r>
-      <w:r>
-        <w:t xml:space="preserve">rlige karakterer f.eks. </w:t>
+        <w:t xml:space="preserve">. De som har dårlige karakterer f.eks. </w:t>
       </w:r>
     </w:p>
     <w:sectPr>

</xml_diff>

<commit_message>
Lagt inn Moxnes og Patricks tekst inn i Dokumentet. Redigert og ordnet litt :)
</commit_message>
<xml_diff>
--- a/Prosjekt i Databaser og Web.docx
+++ b/Prosjekt i Databaser og Web.docx
@@ -1316,342 +1316,280 @@
         <w:pStyle w:val="Overskrift2"/>
       </w:pPr>
       <w:r>
+        <w:t>Mobilvennlighet</w:t>
+      </w:r>
+    </w:p>
+    <w:p>
+      <w:r>
+        <w:t xml:space="preserve">Vi </w:t>
+      </w:r>
+      <w:r>
+        <w:t xml:space="preserve">følger </w:t>
+      </w:r>
+      <w:r>
+        <w:t>G</w:t>
+      </w:r>
+      <w:r>
+        <w:t xml:space="preserve">oogle sin </w:t>
+      </w:r>
+      <w:r>
+        <w:t>anbefaling</w:t>
+      </w:r>
+      <w:r>
+        <w:t xml:space="preserve"> om</w:t>
+      </w:r>
+      <w:r>
+        <w:t xml:space="preserve"> </w:t>
+      </w:r>
+      <w:proofErr w:type="spellStart"/>
+      <w:r>
+        <w:t>responsiv</w:t>
+      </w:r>
+      <w:proofErr w:type="spellEnd"/>
+      <w:r>
+        <w:t xml:space="preserve"> </w:t>
+      </w:r>
+      <w:r>
+        <w:t>web design</w:t>
+      </w:r>
+      <w:r>
+        <w:t xml:space="preserve">. Vårt oppsett skal tillatte at webserveren </w:t>
+      </w:r>
+      <w:r>
+        <w:t>sender den samme html</w:t>
+      </w:r>
+      <w:r>
+        <w:t>-siden</w:t>
+      </w:r>
+      <w:r>
+        <w:t xml:space="preserve"> til alle klient</w:t>
+      </w:r>
+      <w:r>
+        <w:t xml:space="preserve">ene </w:t>
+      </w:r>
+      <w:r>
+        <w:t xml:space="preserve">og CSS blir brukt til å </w:t>
+      </w:r>
+      <w:r>
+        <w:t>gi</w:t>
+      </w:r>
+      <w:r>
+        <w:t xml:space="preserve"> siden</w:t>
+      </w:r>
+      <w:r>
+        <w:t xml:space="preserve"> egenskaper basert på klienten webleser og oppløsing</w:t>
+      </w:r>
+      <w:r>
+        <w:t>.</w:t>
+      </w:r>
+      <w:r>
+        <w:t xml:space="preserve"> Alle sidene skal godkjennes av ved å bli sendt gjennom W3 sin HTML/CSS-validering. I tillegg til dette vil vi følge grunnleggende SEO. </w:t>
+      </w:r>
+    </w:p>
+    <w:p/>
+    <w:p>
+      <w:pPr>
+        <w:pStyle w:val="Overskrift2"/>
+      </w:pPr>
+      <w:r>
+        <w:lastRenderedPageBreak/>
         <w:t>Alternativt restaurantsøk – Vis de dårligste forslagene</w:t>
       </w:r>
     </w:p>
     <w:p>
       <w:r>
-        <w:t>Som en artig sideløsning, vil vi også bruke GEO lokasjon til å lage en oversikt over de dårligste restaurantene innenfor et område på fem kilometer</w:t>
-      </w:r>
-      <w:r>
-        <w:t>. D</w:t>
-      </w:r>
-      <w:r>
-        <w:t>ette vil fungere som søk etter beste restauranter i nærheten</w:t>
-      </w:r>
-      <w:r>
-        <w:t>, men resultere de med dårligst tilsynsrapportkarakter</w:t>
+        <w:t>Som en artig sideløsning, vil vi også bruke GEO lokasjon til å lage en oversikt over de dårligste restaurantene innenfor et område på fem kilometer. Dette vil fungere som søk etter beste restauranter i nærheten, men resultere de med dårligst tilsynsrapportkarakter.</w:t>
+      </w:r>
+    </w:p>
+    <w:p>
+      <w:r>
+        <w:t xml:space="preserve">En god funksjon for å vite hvor man ikke skal spise når man er på en ny plass og er usikker på hvor man skal spise. </w:t>
+      </w:r>
+    </w:p>
+    <w:p/>
+    <w:p>
+      <w:pPr>
+        <w:pStyle w:val="Overskrift2"/>
+      </w:pPr>
+      <w:r>
+        <w:t>Tilsynsrapporter og datoer</w:t>
+      </w:r>
+    </w:p>
+    <w:p>
+      <w:r>
+        <w:t>Alle rapporter har en tilknyttet dato. Når brukeren utfører et søk, og velger en restaurant, så vil databasen utføre en spørring som sjekker om det er for lenge siden det er blitt utført et tilsyn av bedriften. Et alternativ her kan være å få opp en liste når man logger seg inn som administrator</w:t>
+      </w:r>
+      <w:r>
+        <w:t xml:space="preserve">. Dette kan være et nyttig verktøy for Mattilsynet for å passe på at restauranter ikke går for lenge uten å bli sjekket. </w:t>
+      </w:r>
+    </w:p>
+    <w:p/>
+    <w:p>
+      <w:pPr>
+        <w:pStyle w:val="Overskrift2"/>
+      </w:pPr>
+      <w:r>
+        <w:t>Administrasjonsverktøy</w:t>
+      </w:r>
+    </w:p>
+    <w:p>
+      <w:pPr>
+        <w:pStyle w:val="Ingenmellomrom"/>
+      </w:pPr>
+    </w:p>
+    <w:p>
+      <w:pPr>
+        <w:pStyle w:val="Ingenmellomrom"/>
+      </w:pPr>
+      <w:r>
+        <w:t>B</w:t>
+      </w:r>
+      <w:r>
+        <w:t>rukeren</w:t>
+      </w:r>
+      <w:r>
+        <w:t xml:space="preserve"> kan logge inn og få tilgang til administrasjonsverktøy direkte fra web-applikasjonen.</w:t>
+      </w:r>
+      <w:r>
+        <w:t xml:space="preserve"> </w:t>
+      </w:r>
+      <w:r>
+        <w:t>Etter innlogging blir brukeren presentert</w:t>
+      </w:r>
+      <w:r>
+        <w:t xml:space="preserve"> med </w:t>
+      </w:r>
+      <w:r>
+        <w:t xml:space="preserve">muligheten for å legge til, endre eller slette tilsynsrapporter. Velger brukeren å legge til en ny rapport må de fylle inn </w:t>
+      </w:r>
+      <w:r>
+        <w:t>et skjema</w:t>
+      </w:r>
+      <w:r>
+        <w:t xml:space="preserve"> </w:t>
+      </w:r>
+      <w:r>
+        <w:t xml:space="preserve">som inneholder alle felter som må fylles ut (se tabellen «Tilsynsrapporter»). </w:t>
+      </w:r>
+    </w:p>
+    <w:p>
+      <w:pPr>
+        <w:pStyle w:val="Ingenmellomrom"/>
+      </w:pPr>
+      <w:r>
+        <w:t xml:space="preserve">Når brukeren </w:t>
+      </w:r>
+      <w:r>
+        <w:t>velger</w:t>
+      </w:r>
+      <w:r>
+        <w:t xml:space="preserve"> "lag ny rapport" vill formet bli </w:t>
+      </w:r>
+      <w:r>
+        <w:t>k</w:t>
+      </w:r>
+      <w:r>
+        <w:t xml:space="preserve">onvertert til en db-spørring med </w:t>
+      </w:r>
+      <w:proofErr w:type="spellStart"/>
+      <w:r>
+        <w:t>php</w:t>
+      </w:r>
+      <w:proofErr w:type="spellEnd"/>
+      <w:r>
+        <w:t xml:space="preserve"> og sendt til db ved hjelp av </w:t>
+      </w:r>
+      <w:proofErr w:type="spellStart"/>
+      <w:r>
+        <w:t>msqli</w:t>
+      </w:r>
+      <w:proofErr w:type="spellEnd"/>
+      <w:r>
+        <w:t>-verktøy og funksjoner</w:t>
       </w:r>
       <w:r>
         <w:t>.</w:t>
       </w:r>
     </w:p>
     <w:p>
-      <w:r>
-        <w:t xml:space="preserve">En god funksjon for å vite hvor man ikke skal spise når man er på en ny plass og er usikker på hvor man skal spise. </w:t>
-      </w:r>
-    </w:p>
-    <w:p>
+      <w:pPr>
+        <w:pStyle w:val="Ingenmellomrom"/>
+      </w:pPr>
+    </w:p>
+    <w:p>
+      <w:pPr>
+        <w:pStyle w:val="Ingenmellomrom"/>
+      </w:pPr>
+      <w:r>
+        <w:t xml:space="preserve">Ønsker brukeren å </w:t>
+      </w:r>
+      <w:r>
+        <w:t xml:space="preserve">endre </w:t>
+      </w:r>
+      <w:r>
+        <w:t xml:space="preserve">på </w:t>
+      </w:r>
+      <w:r>
+        <w:t>kravpunkter</w:t>
+      </w:r>
+      <w:r>
+        <w:t xml:space="preserve">, </w:t>
+      </w:r>
+      <w:r>
+        <w:t xml:space="preserve">så har brukeren </w:t>
+      </w:r>
+      <w:r>
+        <w:t>mulighet til</w:t>
+      </w:r>
+      <w:r>
+        <w:t xml:space="preserve"> dette.</w:t>
+      </w:r>
+    </w:p>
+    <w:p>
+      <w:pPr>
+        <w:pStyle w:val="Ingenmellomrom"/>
+      </w:pPr>
+      <w:r>
+        <w:t>Brukeren må fylle</w:t>
+      </w:r>
+      <w:r>
+        <w:t>r</w:t>
+      </w:r>
+      <w:r>
+        <w:t xml:space="preserve"> inn et</w:t>
+      </w:r>
+      <w:r>
+        <w:t xml:space="preserve"> skjema </w:t>
+      </w:r>
+      <w:r>
+        <w:t>på lignende måte som når det skal opprettes et nytt tilsyn.</w:t>
+      </w:r>
+    </w:p>
+    <w:p>
+      <w:pPr>
+        <w:pStyle w:val="Ingenmellomrom"/>
+      </w:pPr>
+      <w:r>
+        <w:t xml:space="preserve">Hvert kravpunkt er representert på en enkel rad, og består av </w:t>
+      </w:r>
+      <w:r>
+        <w:t>informasjon hentet fra Kravpunkts-tabellen</w:t>
+      </w:r>
+      <w:r>
+        <w:t xml:space="preserve">, og hele skjemaet blir sendt ved hjelp av </w:t>
+      </w:r>
+      <w:proofErr w:type="spellStart"/>
+      <w:r>
+        <w:t>php</w:t>
+      </w:r>
+      <w:proofErr w:type="spellEnd"/>
+      <w:r>
+        <w:t xml:space="preserve"> som spørring til databasen. </w:t>
+      </w:r>
       <w:bookmarkStart w:id="0" w:name="_GoBack"/>
       <w:bookmarkEnd w:id="0"/>
-    </w:p>
-    <w:p>
-      <w:pPr>
-        <w:pStyle w:val="Overskrift2"/>
-      </w:pPr>
-      <w:r>
-        <w:lastRenderedPageBreak/>
-        <w:t>Tilsynsrapporter og datoer</w:t>
-      </w:r>
-    </w:p>
-    <w:p>
-      <w:r>
-        <w:t>Alle rapporter har en tilknyttet dato. Når brukeren utfører et søk, og velger en restaurant, så vil databasen utføre en spørring som sjekker om det er for lenge siden det er blitt utført et tilsyn av bedriften. Et alternativ her kan være å få opp en liste når man logger seg inn som administrator</w:t>
-      </w:r>
-      <w:r>
-        <w:t xml:space="preserve">. Dette kan være et nyttig verktøy for Mattilsynet for å passe på at restauranter ikke går for lenge uten å bli sjekket. </w:t>
-      </w:r>
-    </w:p>
-    <w:p/>
-    <w:p/>
-    <w:p>
-      <w:pPr>
-        <w:pStyle w:val="Overskrift1"/>
-      </w:pPr>
-      <w:r>
-        <w:t xml:space="preserve">Andre Ideer: </w:t>
-      </w:r>
-    </w:p>
-    <w:p>
-      <w:r>
-        <w:t>Bruke Mattilsynets åpne datasett over tilsynsrapporter for restauranter i Norge.</w:t>
-      </w:r>
-    </w:p>
-    <w:p>
-      <w:pPr>
-        <w:pStyle w:val="Listeavsnitt"/>
-        <w:numPr>
-          <w:ilvl w:val="0"/>
-          <w:numId w:val="2"/>
-        </w:numPr>
-      </w:pPr>
-      <w:r>
-        <w:t>Lage en søkefunksjon som gir deg resultater på restauranter og viser deres tilsynsresultater.</w:t>
-      </w:r>
-    </w:p>
-    <w:p>
-      <w:pPr>
-        <w:pStyle w:val="Listeavsnitt"/>
-      </w:pPr>
-      <w:r>
-        <w:t xml:space="preserve">Bør kunne søke på </w:t>
-      </w:r>
-    </w:p>
-    <w:p>
-      <w:pPr>
-        <w:pStyle w:val="Listeavsnitt"/>
-        <w:numPr>
-          <w:ilvl w:val="1"/>
-          <w:numId w:val="2"/>
-        </w:numPr>
-      </w:pPr>
-      <w:r>
-        <w:t>Navn</w:t>
-      </w:r>
-    </w:p>
-    <w:p>
-      <w:pPr>
-        <w:pStyle w:val="Listeavsnitt"/>
-        <w:numPr>
-          <w:ilvl w:val="1"/>
-          <w:numId w:val="2"/>
-        </w:numPr>
-      </w:pPr>
-      <w:proofErr w:type="spellStart"/>
-      <w:r>
-        <w:t>TilsysnID</w:t>
-      </w:r>
-      <w:proofErr w:type="spellEnd"/>
-    </w:p>
-    <w:p>
-      <w:pPr>
-        <w:pStyle w:val="Listeavsnitt"/>
-        <w:numPr>
-          <w:ilvl w:val="1"/>
-          <w:numId w:val="2"/>
-        </w:numPr>
-      </w:pPr>
-      <w:r>
-        <w:t>Adresse</w:t>
-      </w:r>
-    </w:p>
-    <w:p>
-      <w:pPr>
-        <w:pStyle w:val="Listeavsnitt"/>
-        <w:numPr>
-          <w:ilvl w:val="1"/>
-          <w:numId w:val="2"/>
-        </w:numPr>
-      </w:pPr>
-      <w:proofErr w:type="spellStart"/>
-      <w:r>
-        <w:t>OrgNummer</w:t>
-      </w:r>
-      <w:proofErr w:type="spellEnd"/>
-    </w:p>
-    <w:p>
-      <w:pPr>
-        <w:pStyle w:val="Listeavsnitt"/>
-        <w:numPr>
-          <w:ilvl w:val="1"/>
-          <w:numId w:val="2"/>
-        </w:numPr>
-      </w:pPr>
-      <w:r>
-        <w:t xml:space="preserve">Annet?  </w:t>
-      </w:r>
-    </w:p>
-    <w:p>
-      <w:pPr>
-        <w:pStyle w:val="Listeavsnitt"/>
-        <w:numPr>
-          <w:ilvl w:val="0"/>
-          <w:numId w:val="2"/>
-        </w:numPr>
-      </w:pPr>
-      <w:proofErr w:type="spellStart"/>
-      <w:r>
-        <w:t>Tabellmessig</w:t>
-      </w:r>
-      <w:proofErr w:type="spellEnd"/>
-      <w:r>
-        <w:t xml:space="preserve">: </w:t>
-      </w:r>
-    </w:p>
-    <w:p>
-      <w:pPr>
-        <w:pStyle w:val="Listeavsnitt"/>
-        <w:numPr>
-          <w:ilvl w:val="1"/>
-          <w:numId w:val="2"/>
-        </w:numPr>
-      </w:pPr>
-      <w:r>
-        <w:t xml:space="preserve">Bruke kravpunkter-tabellen for å sjekke fra ID til denne tabellen og bruke </w:t>
-      </w:r>
-      <w:proofErr w:type="spellStart"/>
-      <w:r>
-        <w:t>tilsynsID</w:t>
-      </w:r>
-      <w:proofErr w:type="spellEnd"/>
-      <w:r>
-        <w:t xml:space="preserve"> som nøkkel for å hente ytterligere data om bedriftenes tilsynsrapport. </w:t>
-      </w:r>
-    </w:p>
-    <w:p>
-      <w:pPr>
-        <w:pStyle w:val="Listeavsnitt"/>
-        <w:numPr>
-          <w:ilvl w:val="1"/>
-          <w:numId w:val="2"/>
-        </w:numPr>
-      </w:pPr>
-      <w:r>
-        <w:t>Skille tabeller på restauranter i en egen tabell, og tilsyn i en egen tabell og karakterer i en? Andre ideer.</w:t>
-      </w:r>
-    </w:p>
-    <w:p>
-      <w:pPr>
-        <w:pStyle w:val="Listeavsnitt"/>
-        <w:numPr>
-          <w:ilvl w:val="1"/>
-          <w:numId w:val="2"/>
-        </w:numPr>
-      </w:pPr>
-      <w:r>
-        <w:t xml:space="preserve">Lage en tabell som inneholder alle restauranter i Norge som trenger </w:t>
-      </w:r>
-      <w:proofErr w:type="gramStart"/>
-      <w:r>
-        <w:t>en ny tilsyn</w:t>
-      </w:r>
-      <w:proofErr w:type="gramEnd"/>
-      <w:r>
-        <w:t>. Kan basere dette på forskjellige regler som tid, tidligere tilsynskarakterer osv.</w:t>
-      </w:r>
-    </w:p>
-    <w:p>
-      <w:pPr>
-        <w:pStyle w:val="Listeavsnitt"/>
-        <w:numPr>
-          <w:ilvl w:val="0"/>
-          <w:numId w:val="2"/>
-        </w:numPr>
-      </w:pPr>
-      <w:r>
-        <w:t>Skille restauranter i forskjellige lister basert på %</w:t>
-      </w:r>
-      <w:proofErr w:type="spellStart"/>
-      <w:r>
-        <w:t>string</w:t>
-      </w:r>
-      <w:proofErr w:type="spellEnd"/>
-      <w:r>
-        <w:t>% som for eksempel</w:t>
-      </w:r>
-    </w:p>
-    <w:p>
-      <w:pPr>
-        <w:pStyle w:val="Listeavsnitt"/>
-        <w:numPr>
-          <w:ilvl w:val="1"/>
-          <w:numId w:val="2"/>
-        </w:numPr>
-      </w:pPr>
-      <w:r>
-        <w:t>«kinesisk», «Kina», «China», «</w:t>
-      </w:r>
-      <w:proofErr w:type="spellStart"/>
-      <w:r>
-        <w:t>Asian</w:t>
-      </w:r>
-      <w:proofErr w:type="spellEnd"/>
-      <w:r>
-        <w:t>», «Thai», «Indian», «</w:t>
-      </w:r>
-      <w:proofErr w:type="spellStart"/>
-      <w:r>
-        <w:t>Tandoori</w:t>
-      </w:r>
-      <w:proofErr w:type="spellEnd"/>
-      <w:r>
-        <w:t xml:space="preserve">» </w:t>
-      </w:r>
-      <w:proofErr w:type="spellStart"/>
-      <w:r>
-        <w:t>osv</w:t>
-      </w:r>
-      <w:proofErr w:type="spellEnd"/>
-      <w:r>
-        <w:t xml:space="preserve"> i asiatisk</w:t>
-      </w:r>
-    </w:p>
-    <w:p>
-      <w:pPr>
-        <w:pStyle w:val="Listeavsnitt"/>
-        <w:numPr>
-          <w:ilvl w:val="1"/>
-          <w:numId w:val="2"/>
-        </w:numPr>
-      </w:pPr>
-      <w:r>
-        <w:t>«Italia», «Pizza», «Pasta», «Milano», «</w:t>
-      </w:r>
-      <w:proofErr w:type="spellStart"/>
-      <w:r>
-        <w:t>Italy</w:t>
-      </w:r>
-      <w:proofErr w:type="spellEnd"/>
-      <w:r>
-        <w:t xml:space="preserve">» </w:t>
-      </w:r>
-      <w:proofErr w:type="spellStart"/>
-      <w:r>
-        <w:t>osv</w:t>
-      </w:r>
-      <w:proofErr w:type="spellEnd"/>
-      <w:r>
-        <w:t xml:space="preserve"> som italiensk osv.</w:t>
-      </w:r>
-    </w:p>
-    <w:p>
-      <w:pPr>
-        <w:pStyle w:val="Listeavsnitt"/>
-        <w:numPr>
-          <w:ilvl w:val="0"/>
-          <w:numId w:val="2"/>
-        </w:numPr>
-      </w:pPr>
-      <w:r>
-        <w:t xml:space="preserve">Lage «Mathias’ </w:t>
-      </w:r>
-      <w:proofErr w:type="gramStart"/>
-      <w:r>
-        <w:t>Kvalitetsstempel»  -</w:t>
-      </w:r>
-      <w:proofErr w:type="gramEnd"/>
-      <w:r>
-        <w:t xml:space="preserve"> Som baserer seg på f. eks flere perfekte tilsyn på rad eller andre regler. </w:t>
-      </w:r>
-    </w:p>
-    <w:p>
-      <w:pPr>
-        <w:pStyle w:val="Listeavsnitt"/>
-        <w:numPr>
-          <w:ilvl w:val="0"/>
-          <w:numId w:val="2"/>
-        </w:numPr>
-      </w:pPr>
-      <w:r>
-        <w:t xml:space="preserve">Vise negative </w:t>
-      </w:r>
-      <w:proofErr w:type="spellStart"/>
-      <w:r>
-        <w:t>restautranter</w:t>
-      </w:r>
-      <w:proofErr w:type="spellEnd"/>
-      <w:r>
-        <w:t xml:space="preserve">. De som har dårlige karakterer f.eks. </w:t>
+      <w:r>
+        <w:t xml:space="preserve"> </w:t>
       </w:r>
     </w:p>
     <w:sectPr>
@@ -2217,6 +2155,119 @@
     </w:lvl>
   </w:abstractNum>
   <w:abstractNum w:abstractNumId="6" w15:restartNumberingAfterBreak="0">
+    <w:nsid w:val="50727D8C"/>
+    <w:multiLevelType w:val="hybridMultilevel"/>
+    <w:tmpl w:val="87809FB0"/>
+    <w:lvl w:ilvl="0" w:tplc="04140001">
+      <w:start w:val="1"/>
+      <w:numFmt w:val="bullet"/>
+      <w:lvlText w:val=""/>
+      <w:lvlJc w:val="left"/>
+      <w:pPr>
+        <w:ind w:left="720" w:hanging="360"/>
+      </w:pPr>
+      <w:rPr>
+        <w:rFonts w:ascii="Symbol" w:hAnsi="Symbol" w:hint="default"/>
+      </w:rPr>
+    </w:lvl>
+    <w:lvl w:ilvl="1" w:tplc="04140003" w:tentative="1">
+      <w:start w:val="1"/>
+      <w:numFmt w:val="bullet"/>
+      <w:lvlText w:val="o"/>
+      <w:lvlJc w:val="left"/>
+      <w:pPr>
+        <w:ind w:left="1440" w:hanging="360"/>
+      </w:pPr>
+      <w:rPr>
+        <w:rFonts w:ascii="Courier New" w:hAnsi="Courier New" w:cs="Courier New" w:hint="default"/>
+      </w:rPr>
+    </w:lvl>
+    <w:lvl w:ilvl="2" w:tplc="04140005" w:tentative="1">
+      <w:start w:val="1"/>
+      <w:numFmt w:val="bullet"/>
+      <w:lvlText w:val=""/>
+      <w:lvlJc w:val="left"/>
+      <w:pPr>
+        <w:ind w:left="2160" w:hanging="360"/>
+      </w:pPr>
+      <w:rPr>
+        <w:rFonts w:ascii="Wingdings" w:hAnsi="Wingdings" w:hint="default"/>
+      </w:rPr>
+    </w:lvl>
+    <w:lvl w:ilvl="3" w:tplc="04140001" w:tentative="1">
+      <w:start w:val="1"/>
+      <w:numFmt w:val="bullet"/>
+      <w:lvlText w:val=""/>
+      <w:lvlJc w:val="left"/>
+      <w:pPr>
+        <w:ind w:left="2880" w:hanging="360"/>
+      </w:pPr>
+      <w:rPr>
+        <w:rFonts w:ascii="Symbol" w:hAnsi="Symbol" w:hint="default"/>
+      </w:rPr>
+    </w:lvl>
+    <w:lvl w:ilvl="4" w:tplc="04140003" w:tentative="1">
+      <w:start w:val="1"/>
+      <w:numFmt w:val="bullet"/>
+      <w:lvlText w:val="o"/>
+      <w:lvlJc w:val="left"/>
+      <w:pPr>
+        <w:ind w:left="3600" w:hanging="360"/>
+      </w:pPr>
+      <w:rPr>
+        <w:rFonts w:ascii="Courier New" w:hAnsi="Courier New" w:cs="Courier New" w:hint="default"/>
+      </w:rPr>
+    </w:lvl>
+    <w:lvl w:ilvl="5" w:tplc="04140005" w:tentative="1">
+      <w:start w:val="1"/>
+      <w:numFmt w:val="bullet"/>
+      <w:lvlText w:val=""/>
+      <w:lvlJc w:val="left"/>
+      <w:pPr>
+        <w:ind w:left="4320" w:hanging="360"/>
+      </w:pPr>
+      <w:rPr>
+        <w:rFonts w:ascii="Wingdings" w:hAnsi="Wingdings" w:hint="default"/>
+      </w:rPr>
+    </w:lvl>
+    <w:lvl w:ilvl="6" w:tplc="04140001" w:tentative="1">
+      <w:start w:val="1"/>
+      <w:numFmt w:val="bullet"/>
+      <w:lvlText w:val=""/>
+      <w:lvlJc w:val="left"/>
+      <w:pPr>
+        <w:ind w:left="5040" w:hanging="360"/>
+      </w:pPr>
+      <w:rPr>
+        <w:rFonts w:ascii="Symbol" w:hAnsi="Symbol" w:hint="default"/>
+      </w:rPr>
+    </w:lvl>
+    <w:lvl w:ilvl="7" w:tplc="04140003" w:tentative="1">
+      <w:start w:val="1"/>
+      <w:numFmt w:val="bullet"/>
+      <w:lvlText w:val="o"/>
+      <w:lvlJc w:val="left"/>
+      <w:pPr>
+        <w:ind w:left="5760" w:hanging="360"/>
+      </w:pPr>
+      <w:rPr>
+        <w:rFonts w:ascii="Courier New" w:hAnsi="Courier New" w:cs="Courier New" w:hint="default"/>
+      </w:rPr>
+    </w:lvl>
+    <w:lvl w:ilvl="8" w:tplc="04140005" w:tentative="1">
+      <w:start w:val="1"/>
+      <w:numFmt w:val="bullet"/>
+      <w:lvlText w:val=""/>
+      <w:lvlJc w:val="left"/>
+      <w:pPr>
+        <w:ind w:left="6480" w:hanging="360"/>
+      </w:pPr>
+      <w:rPr>
+        <w:rFonts w:ascii="Wingdings" w:hAnsi="Wingdings" w:hint="default"/>
+      </w:rPr>
+    </w:lvl>
+  </w:abstractNum>
+  <w:abstractNum w:abstractNumId="7" w15:restartNumberingAfterBreak="0">
     <w:nsid w:val="55CA7EA3"/>
     <w:multiLevelType w:val="multilevel"/>
     <w:tmpl w:val="2ED874E8"/>
@@ -2302,7 +2353,7 @@
       </w:pPr>
     </w:lvl>
   </w:abstractNum>
-  <w:abstractNum w:abstractNumId="7" w15:restartNumberingAfterBreak="0">
+  <w:abstractNum w:abstractNumId="8" w15:restartNumberingAfterBreak="0">
     <w:nsid w:val="5FDC4CDA"/>
     <w:multiLevelType w:val="multilevel"/>
     <w:tmpl w:val="F5C8AC18"/>
@@ -2397,7 +2448,7 @@
       </w:pPr>
     </w:lvl>
   </w:abstractNum>
-  <w:abstractNum w:abstractNumId="8" w15:restartNumberingAfterBreak="0">
+  <w:abstractNum w:abstractNumId="9" w15:restartNumberingAfterBreak="0">
     <w:nsid w:val="65F23D4F"/>
     <w:multiLevelType w:val="multilevel"/>
     <w:tmpl w:val="7EDA1926"/>
@@ -2510,7 +2561,7 @@
       </w:rPr>
     </w:lvl>
   </w:abstractNum>
-  <w:abstractNum w:abstractNumId="9" w15:restartNumberingAfterBreak="0">
+  <w:abstractNum w:abstractNumId="10" w15:restartNumberingAfterBreak="0">
     <w:nsid w:val="7FB645BF"/>
     <w:multiLevelType w:val="multilevel"/>
     <w:tmpl w:val="EE222F26"/>
@@ -2597,10 +2648,10 @@
     </w:lvl>
   </w:abstractNum>
   <w:num w:numId="1">
-    <w:abstractNumId w:val="7"/>
+    <w:abstractNumId w:val="8"/>
   </w:num>
   <w:num w:numId="2">
-    <w:abstractNumId w:val="6"/>
+    <w:abstractNumId w:val="7"/>
   </w:num>
   <w:num w:numId="3">
     <w:abstractNumId w:val="2"/>
@@ -2615,16 +2666,19 @@
     <w:abstractNumId w:val="4"/>
   </w:num>
   <w:num w:numId="7">
-    <w:abstractNumId w:val="8"/>
+    <w:abstractNumId w:val="9"/>
   </w:num>
   <w:num w:numId="8">
     <w:abstractNumId w:val="0"/>
   </w:num>
   <w:num w:numId="9">
-    <w:abstractNumId w:val="9"/>
+    <w:abstractNumId w:val="10"/>
   </w:num>
   <w:num w:numId="10">
     <w:abstractNumId w:val="1"/>
+  </w:num>
+  <w:num w:numId="11">
+    <w:abstractNumId w:val="6"/>
   </w:num>
 </w:numbering>
 </file>
@@ -3386,6 +3440,12 @@
       <w:contextualSpacing/>
     </w:pPr>
   </w:style>
+  <w:style w:type="paragraph" w:styleId="Ingenmellomrom">
+    <w:name w:val="No Spacing"/>
+    <w:uiPriority w:val="1"/>
+    <w:qFormat/>
+    <w:rsid w:val="004F35C5"/>
+  </w:style>
 </w:styles>
 </file>
 

</xml_diff>